<commit_message>
gre stats and names for queries
</commit_message>
<xml_diff>
--- a/phase e.docx
+++ b/phase e.docx
@@ -499,939 +499,1068 @@
         </w:rPr>
         <w:t xml:space="preserve"> Discussion</w:t>
       </w:r>
+    </w:p>
+    <w:p>
+      <w:pPr>
+        <w:pStyle w:val="segoeui"/>
+        <w:rPr>
+          <w:rFonts w:ascii="Lucida Sans Typewriter" w:hAnsi="Lucida Sans Typewriter"/>
+          <w:i/>
+        </w:rPr>
+      </w:pPr>
+      <w:r>
+        <w:rPr>
+          <w:rFonts w:ascii="Lucida Sans Typewriter" w:hAnsi="Lucida Sans Typewriter"/>
+          <w:i/>
+        </w:rPr>
+        <w:t>Initial Screen</w:t>
+      </w:r>
+    </w:p>
+    <w:p>
+      <w:pPr>
+        <w:pStyle w:val="segoeui"/>
+        <w:rPr>
+          <w:rFonts w:ascii="Lucida Sans Typewriter" w:hAnsi="Lucida Sans Typewriter"/>
+          <w:i/>
+        </w:rPr>
+      </w:pPr>
+    </w:p>
+    <w:p>
+      <w:pPr>
+        <w:pStyle w:val="segoeui"/>
+        <w:rPr>
+          <w:rFonts w:ascii="Lucida Sans Typewriter" w:hAnsi="Lucida Sans Typewriter"/>
+        </w:rPr>
+      </w:pPr>
+      <w:r>
+        <w:rPr>
+          <w:rFonts w:ascii="Lucida Sans Typewriter" w:hAnsi="Lucida Sans Typewriter"/>
+        </w:rPr>
+        <w:tab/>
+        <w:t>After thinking about the project for a while, I decided that the actions the user should be able to perform falls into three categories, as seen above.  A user will either be modifying details about students, or details about the degree programs which will be necessary for student information to be entered.  Therefore it made sense to have this initial seperator up front.</w:t>
+      </w:r>
+    </w:p>
+    <w:p>
+      <w:pPr>
+        <w:pStyle w:val="segoeui"/>
+        <w:rPr>
+          <w:rFonts w:ascii="Lucida Sans Typewriter" w:hAnsi="Lucida Sans Typewriter"/>
+        </w:rPr>
+      </w:pPr>
+    </w:p>
+    <w:p>
+      <w:pPr>
+        <w:pStyle w:val="segoeui"/>
+        <w:rPr>
+          <w:rFonts w:ascii="Lucida Sans Typewriter" w:hAnsi="Lucida Sans Typewriter"/>
+          <w:i/>
+        </w:rPr>
+      </w:pPr>
+      <w:r>
+        <w:rPr>
+          <w:rFonts w:ascii="Lucida Sans Typewriter" w:hAnsi="Lucida Sans Typewriter"/>
+          <w:i/>
+        </w:rPr>
+        <w:t>Student Mode</w:t>
+      </w:r>
+    </w:p>
+    <w:p>
+      <w:pPr>
+        <w:pStyle w:val="segoeui"/>
+        <w:rPr>
+          <w:rFonts w:ascii="Lucida Sans Typewriter" w:hAnsi="Lucida Sans Typewriter"/>
+          <w:i/>
+        </w:rPr>
+      </w:pPr>
+    </w:p>
+    <w:p>
+      <w:pPr>
+        <w:pStyle w:val="segoeui"/>
+        <w:rPr>
+          <w:rFonts w:ascii="Lucida Sans Typewriter" w:hAnsi="Lucida Sans Typewriter"/>
+        </w:rPr>
+      </w:pPr>
+      <w:r>
+        <w:rPr>
+          <w:rFonts w:ascii="Lucida Sans Typewriter" w:hAnsi="Lucida Sans Typewriter"/>
+        </w:rPr>
+        <w:tab/>
+        <w:t>A theme you will see through out the program is the ability to “select” items.  Furthur action can be performed once an item has been selected, and this helps to keep [some] menus a little shorter and cleaner.  On this screen the user will immediately see the list of students – in a real world scenario this would probably have to be changed, as if there are many students it will be quite annoying.  Lucklily, we are allowed to make</w:t>
+      </w:r>
+      <w:r>
+        <w:rPr>
+          <w:rFonts w:ascii="Lucida Sans Typewriter" w:hAnsi="Lucida Sans Typewriter"/>
+        </w:rPr>
+        <w:t xml:space="preserve"> the UI as bad as we want.  </w:t>
+      </w:r>
+      <w:r>
+        <w:rPr>
+          <w:rFonts w:ascii="Lucida Sans Typewriter" w:hAnsi="Lucida Sans Typewriter"/>
+        </w:rPr>
+        <w:t xml:space="preserve">To select a student, the user must select the select option and then type the number next to the desired student as it appeared on the menu.  This process, where there are numbers next to items that the user must select, is a recurring element in the program.  </w:t>
+      </w:r>
+      <w:r>
+        <w:rPr>
+          <w:rFonts w:ascii="Lucida Sans Typewriter" w:hAnsi="Lucida Sans Typewriter"/>
+        </w:rPr>
+        <w:t xml:space="preserve">Please note: when it prompts you to select a user, </w:t>
+      </w:r>
+      <w:r>
+        <w:rPr>
+          <w:rFonts w:ascii="Lucida Sans Typewriter" w:hAnsi="Lucida Sans Typewriter"/>
+        </w:rPr>
+        <w:t>the program</w:t>
+      </w:r>
+      <w:r>
+        <w:rPr>
+          <w:rFonts w:ascii="Lucida Sans Typewriter" w:hAnsi="Lucida Sans Typewriter"/>
+        </w:rPr>
+        <w:t xml:space="preserve"> will crash if the input is invalid</w:t>
+      </w:r>
+      <w:r>
+        <w:rPr>
+          <w:rFonts w:ascii="Lucida Sans Typewriter" w:hAnsi="Lucida Sans Typewriter"/>
+        </w:rPr>
+        <w:t xml:space="preserve"> (for example, not an integer, not one of the choices)</w:t>
+      </w:r>
+      <w:r>
+        <w:rPr>
+          <w:rFonts w:ascii="Lucida Sans Typewriter" w:hAnsi="Lucida Sans Typewriter"/>
+        </w:rPr>
+        <w:t xml:space="preserve">.  There were no </w:t>
+      </w:r>
+      <w:r>
+        <w:rPr>
+          <w:rFonts w:ascii="Lucida Sans Typewriter" w:hAnsi="Lucida Sans Typewriter"/>
+        </w:rPr>
+        <w:t>requirements on input validation</w:t>
+      </w:r>
+      <w:r>
+        <w:rPr>
+          <w:rFonts w:ascii="Lucida Sans Typewriter" w:hAnsi="Lucida Sans Typewriter"/>
+        </w:rPr>
+        <w:t>.  Although there are some places with validation, there are many more where there is none.</w:t>
+      </w:r>
+    </w:p>
+    <w:p>
+      <w:pPr>
+        <w:pStyle w:val="segoeui"/>
+        <w:rPr>
+          <w:rFonts w:ascii="Lucida Sans Typewriter" w:hAnsi="Lucida Sans Typewriter"/>
+        </w:rPr>
+      </w:pPr>
+    </w:p>
+    <w:p>
+      <w:pPr>
+        <w:pStyle w:val="segoeui"/>
+        <w:rPr>
+          <w:rFonts w:ascii="Lucida Sans Typewriter" w:hAnsi="Lucida Sans Typewriter"/>
+          <w:i/>
+        </w:rPr>
+      </w:pPr>
+      <w:r>
+        <w:rPr>
+          <w:rFonts w:ascii="Lucida Sans Typewriter" w:hAnsi="Lucida Sans Typewriter"/>
+          <w:i/>
+        </w:rPr>
+        <w:t>User Add and Add UI in general</w:t>
+      </w:r>
+    </w:p>
+    <w:p>
+      <w:pPr>
+        <w:pStyle w:val="segoeui"/>
+        <w:rPr>
+          <w:rFonts w:ascii="Lucida Sans Typewriter" w:hAnsi="Lucida Sans Typewriter"/>
+          <w:i/>
+        </w:rPr>
+      </w:pPr>
+    </w:p>
+    <w:p>
+      <w:pPr>
+        <w:pStyle w:val="segoeui"/>
+        <w:rPr>
+          <w:rFonts w:ascii="Lucida Sans Typewriter" w:hAnsi="Lucida Sans Typewriter"/>
+        </w:rPr>
+      </w:pPr>
+      <w:r>
+        <w:rPr>
+          <w:rFonts w:ascii="Lucida Sans Typewriter" w:hAnsi="Lucida Sans Typewriter"/>
+        </w:rPr>
+        <w:tab/>
+        <w:t>Adding a student is straightforward, it involves the filling in of some fields.  Unfortuately, you cannot cancel an add operation</w:t>
+      </w:r>
+      <w:r>
+        <w:rPr>
+          <w:rFonts w:ascii="Lucida Sans Typewriter" w:hAnsi="Lucida Sans Typewriter"/>
+        </w:rPr>
+        <w:t xml:space="preserve"> once it has begun (short of closing the program)</w:t>
+      </w:r>
+      <w:r>
+        <w:rPr>
+          <w:rFonts w:ascii="Lucida Sans Typewriter" w:hAnsi="Lucida Sans Typewriter"/>
+        </w:rPr>
+        <w:t>, but if you see it through to the end, you can delete the student afterward.</w:t>
+      </w:r>
+      <w:r>
+        <w:rPr>
+          <w:rFonts w:ascii="Lucida Sans Typewriter" w:hAnsi="Lucida Sans Typewriter"/>
+        </w:rPr>
+        <w:t xml:space="preserve">  Noticably, for this add operation and many other add operations, there are some required fields that may not be prompted.  This is because those fields are multi-valued (can have mulitple inputs) and so are addable by the user later, after they have selected the item they just created.</w:t>
+      </w:r>
+    </w:p>
+    <w:p>
+      <w:pPr>
+        <w:pStyle w:val="segoeui"/>
+        <w:rPr>
+          <w:rFonts w:ascii="Lucida Sans Typewriter" w:hAnsi="Lucida Sans Typewriter"/>
+        </w:rPr>
+      </w:pPr>
+    </w:p>
+    <w:p>
+      <w:pPr>
+        <w:pStyle w:val="segoeui"/>
+        <w:rPr>
+          <w:rFonts w:ascii="Lucida Sans Typewriter" w:hAnsi="Lucida Sans Typewriter"/>
+          <w:i/>
+        </w:rPr>
+      </w:pPr>
+      <w:r>
+        <w:rPr>
+          <w:rFonts w:ascii="Lucida Sans Typewriter" w:hAnsi="Lucida Sans Typewriter"/>
+          <w:i/>
+        </w:rPr>
+        <w:t>Selected User Mode</w:t>
+      </w:r>
+    </w:p>
+    <w:p>
+      <w:pPr>
+        <w:pStyle w:val="segoeui"/>
+        <w:rPr>
+          <w:rFonts w:ascii="Lucida Sans Typewriter" w:hAnsi="Lucida Sans Typewriter"/>
+          <w:i/>
+        </w:rPr>
+      </w:pPr>
+    </w:p>
+    <w:p>
+      <w:pPr>
+        <w:pStyle w:val="segoeui"/>
+        <w:rPr>
+          <w:rFonts w:ascii="Lucida Sans Typewriter" w:hAnsi="Lucida Sans Typewriter"/>
+        </w:rPr>
+      </w:pPr>
+      <w:r>
+        <w:rPr>
+          <w:rFonts w:ascii="Lucida Sans Typewriter" w:hAnsi="Lucida Sans Typewriter"/>
+        </w:rPr>
+        <w:tab/>
+        <w:t>After selecting a student the general information of the user is displayed.  From here the user can add, edit, and phone numbers of the student, edit the information of the student, and view the student’s applications.</w:t>
+      </w:r>
+    </w:p>
+    <w:p>
+      <w:pPr>
+        <w:pStyle w:val="segoeui"/>
+        <w:rPr>
+          <w:rFonts w:ascii="Lucida Sans Typewriter" w:hAnsi="Lucida Sans Typewriter"/>
+        </w:rPr>
+      </w:pPr>
+    </w:p>
+    <w:p>
+      <w:pPr>
+        <w:pStyle w:val="segoeui"/>
+        <w:rPr>
+          <w:rFonts w:ascii="Lucida Sans Typewriter" w:hAnsi="Lucida Sans Typewriter"/>
+          <w:i/>
+        </w:rPr>
+      </w:pPr>
+      <w:r>
+        <w:rPr>
+          <w:rFonts w:ascii="Lucida Sans Typewriter" w:hAnsi="Lucida Sans Typewriter"/>
+          <w:i/>
+        </w:rPr>
+        <w:t>Field Edit Modes In General</w:t>
+      </w:r>
+    </w:p>
+    <w:p>
+      <w:pPr>
+        <w:pStyle w:val="segoeui"/>
+        <w:rPr>
+          <w:rFonts w:ascii="Lucida Sans Typewriter" w:hAnsi="Lucida Sans Typewriter"/>
+          <w:i/>
+        </w:rPr>
+      </w:pPr>
+    </w:p>
+    <w:p>
+      <w:pPr>
+        <w:pStyle w:val="segoeui"/>
+        <w:rPr>
+          <w:rFonts w:ascii="Lucida Sans Typewriter" w:hAnsi="Lucida Sans Typewriter"/>
+        </w:rPr>
+      </w:pPr>
+      <w:r>
+        <w:rPr>
+          <w:rFonts w:ascii="Lucida Sans Typewriter" w:hAnsi="Lucida Sans Typewriter"/>
+        </w:rPr>
+        <w:tab/>
+        <w:t>Editing a field prompts the user to pick a field, then enter a new value.  This operation is reused for mostly all other edit operations for other tables, as well.  Like the add operation, it unfortunately cannot be cancelled.</w:t>
+      </w:r>
+    </w:p>
+    <w:p>
+      <w:pPr>
+        <w:pStyle w:val="segoeui"/>
+        <w:rPr>
+          <w:rFonts w:ascii="Lucida Sans Typewriter" w:hAnsi="Lucida Sans Typewriter"/>
+        </w:rPr>
+      </w:pPr>
+    </w:p>
+    <w:p>
+      <w:pPr>
+        <w:pStyle w:val="segoeui"/>
+        <w:rPr>
+          <w:rFonts w:ascii="Lucida Sans Typewriter" w:hAnsi="Lucida Sans Typewriter"/>
+          <w:i/>
+        </w:rPr>
+      </w:pPr>
+      <w:r>
+        <w:rPr>
+          <w:rFonts w:ascii="Lucida Sans Typewriter" w:hAnsi="Lucida Sans Typewriter"/>
+          <w:i/>
+        </w:rPr>
+        <w:t>Application Select</w:t>
+      </w:r>
+    </w:p>
+    <w:p>
+      <w:pPr>
+        <w:pStyle w:val="segoeui"/>
+        <w:rPr>
+          <w:rFonts w:ascii="Lucida Sans Typewriter" w:hAnsi="Lucida Sans Typewriter"/>
+          <w:i/>
+        </w:rPr>
+      </w:pPr>
+    </w:p>
+    <w:p>
+      <w:pPr>
+        <w:pStyle w:val="segoeui"/>
+        <w:rPr>
+          <w:rFonts w:ascii="Lucida Sans Typewriter" w:hAnsi="Lucida Sans Typewriter"/>
+        </w:rPr>
+      </w:pPr>
+      <w:r>
+        <w:rPr>
+          <w:rFonts w:ascii="Lucida Sans Typewriter" w:hAnsi="Lucida Sans Typewriter"/>
+        </w:rPr>
+        <w:tab/>
+        <w:t>The user can create or select applications.  The application procress is quite simple as most fields are entered post-creation, when the user has selected the application.</w:t>
+      </w:r>
+    </w:p>
+    <w:p>
+      <w:pPr>
+        <w:pStyle w:val="segoeui"/>
+        <w:rPr>
+          <w:rFonts w:ascii="Lucida Sans Typewriter" w:hAnsi="Lucida Sans Typewriter"/>
+        </w:rPr>
+      </w:pPr>
+    </w:p>
+    <w:p>
+      <w:pPr>
+        <w:pStyle w:val="segoeui"/>
+        <w:rPr>
+          <w:rFonts w:ascii="Lucida Sans Typewriter" w:hAnsi="Lucida Sans Typewriter"/>
+          <w:i/>
+        </w:rPr>
+      </w:pPr>
+      <w:r>
+        <w:rPr>
+          <w:rFonts w:ascii="Lucida Sans Typewriter" w:hAnsi="Lucida Sans Typewriter"/>
+          <w:i/>
+        </w:rPr>
+        <w:t>Selected Application Mode</w:t>
+      </w:r>
+    </w:p>
+    <w:p>
+      <w:pPr>
+        <w:pStyle w:val="segoeui"/>
+        <w:rPr>
+          <w:rFonts w:ascii="Lucida Sans Typewriter" w:hAnsi="Lucida Sans Typewriter"/>
+        </w:rPr>
+      </w:pPr>
+    </w:p>
+    <w:p>
+      <w:pPr>
+        <w:pStyle w:val="segoeui"/>
+        <w:rPr>
+          <w:rFonts w:ascii="Lucida Sans Typewriter" w:hAnsi="Lucida Sans Typewriter"/>
+        </w:rPr>
+      </w:pPr>
+      <w:r>
+        <w:rPr>
+          <w:rFonts w:ascii="Lucida Sans Typewriter" w:hAnsi="Lucida Sans Typewriter"/>
+        </w:rPr>
+        <w:tab/>
+        <w:t>Upon selecting an application, the user is able to access the required data of the application object.</w:t>
+      </w:r>
+    </w:p>
+    <w:p>
+      <w:pPr>
+        <w:pStyle w:val="segoeui"/>
+        <w:rPr>
+          <w:rFonts w:ascii="Lucida Sans Typewriter" w:hAnsi="Lucida Sans Typewriter" w:hint="eastAsia"/>
+        </w:rPr>
+      </w:pPr>
+    </w:p>
+    <w:p>
+      <w:pPr>
+        <w:pStyle w:val="segoeui"/>
+        <w:rPr>
+          <w:rFonts w:ascii="Lucida Sans Typewriter" w:hAnsi="Lucida Sans Typewriter" w:hint="eastAsia"/>
+          <w:i/>
+        </w:rPr>
+      </w:pPr>
+      <w:r>
+        <w:rPr>
+          <w:rFonts w:ascii="Lucida Sans Typewriter" w:hAnsi="Lucida Sans Typewriter" w:hint="eastAsia"/>
+          <w:i/>
+        </w:rPr>
+        <w:t>Query Mode</w:t>
+      </w:r>
+    </w:p>
+    <w:p>
+      <w:pPr>
+        <w:pStyle w:val="segoeui"/>
+        <w:rPr>
+          <w:rFonts w:ascii="Lucida Sans Typewriter" w:hAnsi="Lucida Sans Typewriter" w:hint="eastAsia"/>
+        </w:rPr>
+      </w:pPr>
+      <w:r>
+        <w:rPr>
+          <w:rFonts w:ascii="Lucida Sans Typewriter" w:hAnsi="Lucida Sans Typewriter" w:hint="eastAsia"/>
+        </w:rPr>
+        <w:tab/>
+        <w:t>The Query mode is rather straightforward, the user can pick a query and the program gathers additional information from the user if necessary and outputs the result.  I decided to make the output seem as english-like as possible, but I was probably pretty inconsistent with that.</w:t>
+      </w:r>
+    </w:p>
+    <w:p>
+      <w:pPr>
+        <w:pStyle w:val="segoeui"/>
+        <w:rPr>
+          <w:rFonts w:ascii="Lucida Sans Typewriter" w:hAnsi="Lucida Sans Typewriter"/>
+        </w:rPr>
+      </w:pPr>
+    </w:p>
+    <w:p>
+      <w:pPr>
+        <w:pStyle w:val="segoeui"/>
+        <w:rPr>
+          <w:rFonts w:ascii="Lucida Sans Typewriter" w:hAnsi="Lucida Sans Typewriter"/>
+          <w:b/>
+        </w:rPr>
+      </w:pPr>
+      <w:r>
+        <w:rPr>
+          <w:rFonts w:ascii="Lucida Sans Typewriter" w:hAnsi="Lucida Sans Typewriter"/>
+          <w:b/>
+        </w:rPr>
+        <w:t>Queries Discussion</w:t>
+      </w:r>
+    </w:p>
+    <w:p>
+      <w:pPr>
+        <w:pStyle w:val="segoeui"/>
+        <w:rPr>
+          <w:rFonts w:ascii="Lucida Sans Typewriter" w:hAnsi="Lucida Sans Typewriter"/>
+          <w:i/>
+        </w:rPr>
+      </w:pPr>
+      <w:r>
+        <w:rPr>
+          <w:rFonts w:ascii="Lucida Sans Typewriter" w:hAnsi="Lucida Sans Typewriter"/>
+          <w:i/>
+        </w:rPr>
+        <w:t xml:space="preserve">Query 1: </w:t>
+      </w:r>
+      <w:r>
+        <w:rPr>
+          <w:rFonts w:ascii="Lucida Sans Typewriter" w:hAnsi="Lucida Sans Typewriter"/>
+          <w:i/>
+        </w:rPr>
+        <w:t>Names of applicants for degree program and period</w:t>
+      </w:r>
+      <w:r>
+        <w:rPr>
+          <w:rFonts w:ascii="Lucida Sans Typewriter" w:hAnsi="Lucida Sans Typewriter" w:hint="eastAsia"/>
+          <w:i/>
+        </w:rPr>
+        <w:softHyphen/>
+      </w:r>
+      <w:r>
+        <w:rPr>
+          <w:rFonts w:ascii="Lucida Sans Typewriter" w:hAnsi="Lucida Sans Typewriter" w:hint="eastAsia"/>
+          <w:i/>
+        </w:rPr>
+        <w:softHyphen/>
+      </w:r>
+      <w:r>
+        <w:rPr>
+          <w:rFonts w:ascii="Lucida Sans Typewriter" w:hAnsi="Lucida Sans Typewriter" w:hint="eastAsia"/>
+          <w:i/>
+        </w:rPr>
+        <w:softHyphen/>
+      </w:r>
+    </w:p>
+    <w:p>
+      <w:pPr>
+        <w:pStyle w:val="segoeui"/>
+        <w:rPr>
+          <w:rFonts w:ascii="Lucida Sans Typewriter" w:hAnsi="Lucida Sans Typewriter"/>
+        </w:rPr>
+      </w:pPr>
+      <w:r>
+        <w:rPr>
+          <w:rFonts w:ascii="Lucida Sans Typewriter" w:hAnsi="Lucida Sans Typewriter"/>
+        </w:rPr>
+        <w:tab/>
+        <w:t>For this query, it seems like the requirements want the query to take in a degree program and period, and then return the names of applicants to that period.  This is efficiently accomplished as the application object of the program contains all the relevant information needed by the query.  However, since applicants can submit multiple applications, a "select distinct" SQL statement had to be used to make sure an applicants name would not show up multiple times.  In the Python program when this query is used it is possible to exclude any one of the search options (degree, semester, year), and it will only search for the given constraints.</w:t>
+      </w:r>
+    </w:p>
+    <w:p>
+      <w:pPr>
+        <w:pStyle w:val="segoeui"/>
+        <w:rPr>
+          <w:rFonts w:ascii="Lucida Sans Typewriter" w:hAnsi="Lucida Sans Typewriter"/>
+        </w:rPr>
+      </w:pPr>
+    </w:p>
+    <w:p>
+      <w:pPr>
+        <w:pStyle w:val="segoeui"/>
+        <w:rPr>
+          <w:rFonts w:ascii="Lucida Sans Typewriter" w:hAnsi="Lucida Sans Typewriter"/>
+          <w:i/>
+        </w:rPr>
+      </w:pPr>
+      <w:r>
+        <w:rPr>
+          <w:rFonts w:ascii="Lucida Sans Typewriter" w:hAnsi="Lucida Sans Typewriter"/>
+          <w:i/>
+        </w:rPr>
+        <w:t>Query 2: total applicants by program and period</w:t>
+      </w:r>
+    </w:p>
+    <w:p>
+      <w:pPr>
+        <w:pStyle w:val="segoeui"/>
+        <w:rPr>
+          <w:rFonts w:ascii="Lucida Sans Typewriter" w:hAnsi="Lucida Sans Typewriter"/>
+        </w:rPr>
+      </w:pPr>
+      <w:r>
+        <w:rPr>
+          <w:rFonts w:ascii="Lucida Sans Typewriter" w:hAnsi="Lucida Sans Typewriter"/>
+        </w:rPr>
+        <w:tab/>
+        <w:t>This query shows the number of applicants that applied in each degree for each individual semester of each individual year.  It does not require any user input, as the requirements seem to suggest that all degree, semester, and year combinations should be listed, as unlike the previous query, the words "given degree" is not present.  As a side note, many of the queries we have to implement spread our database kind of thin, this is highly noticable as we do not have a lot of sample data put into the database.</w:t>
+      </w:r>
+    </w:p>
+    <w:p>
+      <w:pPr>
+        <w:pStyle w:val="segoeui"/>
+        <w:rPr>
+          <w:rFonts w:ascii="Lucida Sans Typewriter" w:hAnsi="Lucida Sans Typewriter"/>
+        </w:rPr>
+      </w:pPr>
+    </w:p>
+    <w:p>
+      <w:pPr>
+        <w:pStyle w:val="segoeui"/>
+        <w:rPr>
+          <w:rFonts w:ascii="Lucida Sans Typewriter" w:hAnsi="Lucida Sans Typewriter"/>
+          <w:i/>
+        </w:rPr>
+      </w:pPr>
+      <w:r>
+        <w:rPr>
+          <w:rFonts w:ascii="Lucida Sans Typewriter" w:hAnsi="Lucida Sans Typewriter"/>
+          <w:i/>
+        </w:rPr>
+        <w:t>Query 3: Most popular major in a given year</w:t>
+      </w:r>
+    </w:p>
+    <w:p>
+      <w:pPr>
+        <w:pStyle w:val="segoeui"/>
+        <w:rPr>
+          <w:rFonts w:ascii="Lucida Sans Typewriter" w:hAnsi="Lucida Sans Typewriter"/>
+        </w:rPr>
+      </w:pPr>
+      <w:r>
+        <w:rPr>
+          <w:rFonts w:ascii="Lucida Sans Typewriter" w:hAnsi="Lucida Sans Typewriter"/>
+        </w:rPr>
+        <w:tab/>
+        <w:t>This query's requirement text was completely unspecific about what "year" actually is.  Since we had no data requirement that the application object need a date on it, I had to assume that year referred to the graduation date of the applicant, and so this query must be a report on the major that the highest amount of applicants graduated from in a given year.</w:t>
+      </w:r>
+      <w:r>
+        <w:rPr>
+          <w:rFonts w:ascii="Lucida Sans Typewriter" w:hAnsi="Lucida Sans Typewriter"/>
+        </w:rPr>
+        <w:t xml:space="preserve">  Since the requirement does not seem to specify that the query must return all the top majors, I limited the result to 1.  Many of the other requirements explicitly specify that multiple results are to be returned, and so I figured that if it did not say so, I did not have to.  </w:t>
+      </w:r>
+      <w:r>
+        <w:rPr>
+          <w:rFonts w:ascii="Lucida Sans Typewriter" w:hAnsi="Lucida Sans Typewriter"/>
+        </w:rPr>
+        <w:t>I also considered that "year" might pertain to the application's applying year, but I thought it would be more interesting to see how many people graduated wit</w:t>
+      </w:r>
+      <w:r>
+        <w:rPr>
+          <w:rFonts w:ascii="Lucida Sans Typewriter" w:hAnsi="Lucida Sans Typewriter"/>
+        </w:rPr>
+        <w:t>h a certain major in given year</w:t>
+      </w:r>
+      <w:r>
+        <w:rPr>
+          <w:rFonts w:ascii="Lucida Sans Typewriter" w:hAnsi="Lucida Sans Typewriter"/>
+        </w:rPr>
+        <w:t>.</w:t>
+      </w:r>
+    </w:p>
+    <w:p>
+      <w:pPr>
+        <w:pStyle w:val="segoeui"/>
+        <w:rPr>
+          <w:rFonts w:ascii="Lucida Sans Typewriter" w:hAnsi="Lucida Sans Typewriter"/>
+        </w:rPr>
+      </w:pPr>
+    </w:p>
+    <w:p>
+      <w:pPr>
+        <w:pStyle w:val="segoeui"/>
+        <w:rPr>
+          <w:rFonts w:ascii="Lucida Sans Typewriter" w:hAnsi="Lucida Sans Typewriter"/>
+          <w:i/>
+        </w:rPr>
+      </w:pPr>
+      <w:r>
+        <w:rPr>
+          <w:rFonts w:ascii="Lucida Sans Typewriter" w:hAnsi="Lucida Sans Typewriter"/>
+          <w:i/>
+        </w:rPr>
+        <w:t>Query 4: Lowest GPA applicants accepted in the current period</w:t>
+      </w:r>
+    </w:p>
+    <w:p>
+      <w:pPr>
+        <w:pStyle w:val="segoeui"/>
+        <w:rPr>
+          <w:rFonts w:ascii="Lucida Sans Typewriter" w:hAnsi="Lucida Sans Typewriter"/>
+        </w:rPr>
+      </w:pPr>
+      <w:r>
+        <w:rPr>
+          <w:rFonts w:ascii="Lucida Sans Typewriter" w:hAnsi="Lucida Sans Typewriter"/>
+        </w:rPr>
+        <w:tab/>
+      </w:r>
+      <w:r>
+        <w:rPr>
+          <w:rFonts w:ascii="Lucida Sans Typewriter" w:hAnsi="Lucida Sans Typewriter"/>
+        </w:rPr>
+        <w:t>Since the requirement seemed to want to return multiple applicants, I assumed that this must mean the query must return all applicants who have the same as the lowest GPA.</w:t>
+      </w:r>
+      <w:r>
+        <w:rPr>
+          <w:rFonts w:ascii="Lucida Sans Typewriter" w:hAnsi="Lucida Sans Typewriter" w:hint="eastAsia"/>
+        </w:rPr>
+        <w:t xml:space="preserve">  I assumed </w:t>
+      </w:r>
+      <w:r>
+        <w:rPr>
+          <w:rFonts w:ascii="Lucida Sans Typewriter" w:hAnsi="Lucida Sans Typewriter"/>
+        </w:rPr>
+        <w:t>“</w:t>
+      </w:r>
+      <w:r>
+        <w:rPr>
+          <w:rFonts w:ascii="Lucida Sans Typewriter" w:hAnsi="Lucida Sans Typewriter" w:hint="eastAsia"/>
+        </w:rPr>
+        <w:t>current period</w:t>
+      </w:r>
+      <w:r>
+        <w:rPr>
+          <w:rFonts w:ascii="Lucida Sans Typewriter" w:hAnsi="Lucida Sans Typewriter"/>
+        </w:rPr>
+        <w:t>”</w:t>
+      </w:r>
+      <w:r>
+        <w:rPr>
+          <w:rFonts w:ascii="Lucida Sans Typewriter" w:hAnsi="Lucida Sans Typewriter" w:hint="eastAsia"/>
+        </w:rPr>
+        <w:t xml:space="preserve"> to refer to the current year and current semester</w:t>
+      </w:r>
+      <w:r>
+        <w:rPr>
+          <w:rFonts w:ascii="Lucida Sans Typewriter" w:hAnsi="Lucida Sans Typewriter" w:hint="eastAsia"/>
+        </w:rPr>
+        <w:t>, as defined in the first query</w:t>
+      </w:r>
+      <w:r>
+        <w:rPr>
+          <w:rFonts w:ascii="Lucida Sans Typewriter" w:hAnsi="Lucida Sans Typewriter"/>
+        </w:rPr>
+        <w:t>’</w:t>
+      </w:r>
+      <w:r>
+        <w:rPr>
+          <w:rFonts w:ascii="Lucida Sans Typewriter" w:hAnsi="Lucida Sans Typewriter" w:hint="eastAsia"/>
+        </w:rPr>
+        <w:t xml:space="preserve">s requirement text.  The decision date does not have a field for semester, so I decided that a fall semester would consist of </w:t>
+      </w:r>
+      <w:r>
+        <w:rPr>
+          <w:rFonts w:ascii="Lucida Sans Typewriter" w:hAnsi="Lucida Sans Typewriter"/>
+        </w:rPr>
+        <w:t>the months 7-12, while spring is 1-6.</w:t>
+      </w:r>
+    </w:p>
+    <w:p>
+      <w:pPr>
+        <w:pStyle w:val="segoeui"/>
+        <w:ind w:firstLine="720"/>
+        <w:rPr>
+          <w:rFonts w:ascii="Lucida Sans Typewriter" w:hAnsi="Lucida Sans Typewriter"/>
+        </w:rPr>
+      </w:pPr>
+      <w:r>
+        <w:rPr>
+          <w:rFonts w:ascii="Lucida Sans Typewriter" w:hAnsi="Lucida Sans Typewriter"/>
+        </w:rPr>
+        <w:t>For th</w:t>
+      </w:r>
+      <w:r>
+        <w:rPr>
+          <w:rFonts w:ascii="Lucida Sans Typewriter" w:hAnsi="Lucida Sans Typewriter" w:hint="eastAsia"/>
+        </w:rPr>
+        <w:t>is</w:t>
+      </w:r>
+      <w:r>
+        <w:rPr>
+          <w:rFonts w:ascii="Lucida Sans Typewriter" w:hAnsi="Lucida Sans Typewriter"/>
+        </w:rPr>
+        <w:t xml:space="preserve"> query, denormalisation might have been useful, as the education object must trace through the application object, and then to the applicant table before a name can be acquired.  Luckily, most of the processing is done before this traversal of tables, the traversal is only necessary for the conversion from application ID to applicant name.</w:t>
+      </w:r>
+      <w:r>
+        <w:rPr>
+          <w:rFonts w:ascii="Lucida Sans Typewriter" w:hAnsi="Lucida Sans Typewriter" w:hint="eastAsia"/>
+        </w:rPr>
+        <w:t xml:space="preserve">  </w:t>
+      </w:r>
+    </w:p>
+    <w:p>
+      <w:pPr>
+        <w:pStyle w:val="segoeui"/>
+        <w:rPr>
+          <w:rFonts w:ascii="Lucida Sans Typewriter" w:hAnsi="Lucida Sans Typewriter"/>
+        </w:rPr>
+      </w:pPr>
+    </w:p>
+    <w:p>
+      <w:pPr>
+        <w:pStyle w:val="segoeui"/>
+        <w:rPr>
+          <w:rFonts w:ascii="Lucida Sans Typewriter" w:hAnsi="Lucida Sans Typewriter"/>
+          <w:i/>
+        </w:rPr>
+      </w:pPr>
+      <w:r>
+        <w:rPr>
+          <w:rFonts w:ascii="Lucida Sans Typewriter" w:hAnsi="Lucida Sans Typewriter"/>
+          <w:i/>
+        </w:rPr>
+        <w:t>Query 5: number of students applying to a degree program, grouped by major</w:t>
+      </w:r>
+    </w:p>
+    <w:p>
+      <w:pPr>
+        <w:pStyle w:val="segoeui"/>
+        <w:rPr>
+          <w:rFonts w:ascii="Lucida Sans Typewriter" w:hAnsi="Lucida Sans Typewriter"/>
+        </w:rPr>
+      </w:pPr>
+      <w:r>
+        <w:rPr>
+          <w:rFonts w:ascii="Lucida Sans Typewriter" w:hAnsi="Lucida Sans Typewriter"/>
+        </w:rPr>
+        <w:tab/>
+        <w:t>This requirement was quite confusing and I still do not really think I did it right.  The requirement states, "for each degree progr</w:t>
+      </w:r>
+      <w:r>
+        <w:rPr>
+          <w:rFonts w:ascii="Lucida Sans Typewriter" w:hAnsi="Lucida Sans Typewriter"/>
+        </w:rPr>
+        <w:t xml:space="preserve">am by prior degree", but does not really explain what "prior degree" is.  We had no data requirements of storing any kind of "prior degree", and I would think that most applicants would have no prior degree, as they are entering a degree program right now, to get a degree.  The only other instance of a separate degree being identified is in the application's education requirements, where it mentions a "degree (BS, BA, MS, MA)".  I consider the degree field in education to actually be degree </w:t>
+      </w:r>
+      <w:r>
+        <w:rPr>
+          <w:rFonts w:ascii="Lucida Sans Typewriter" w:hAnsi="Lucida Sans Typewriter"/>
+          <w:i/>
+        </w:rPr>
+        <w:t>type</w:t>
+      </w:r>
+      <w:r>
+        <w:rPr>
+          <w:rFonts w:ascii="Lucida Sans Typewriter" w:hAnsi="Lucida Sans Typewriter"/>
+        </w:rPr>
+        <w:t>, and the name of the "degree" to be the field major.  Therefore, I concluded that the requirement must actually mean, prior major, which by extension, could represent a prior degree.  And so this query returns a report of the number of applicants that have applied to each degree with a certain major.  Since the requirement does state "for each", I made sure the query returns information on all degree programs.</w:t>
+      </w:r>
+    </w:p>
+    <w:p>
+      <w:pPr>
+        <w:pStyle w:val="segoeui"/>
+        <w:rPr>
+          <w:rFonts w:ascii="Lucida Sans Typewriter" w:hAnsi="Lucida Sans Typewriter"/>
+        </w:rPr>
+      </w:pPr>
+    </w:p>
+    <w:p>
+      <w:pPr>
+        <w:pStyle w:val="segoeui"/>
+        <w:rPr>
+          <w:rFonts w:ascii="Lucida Sans Typewriter" w:hAnsi="Lucida Sans Typewriter"/>
+          <w:i/>
+        </w:rPr>
+      </w:pPr>
+      <w:r>
+        <w:rPr>
+          <w:rFonts w:ascii="Lucida Sans Typewriter" w:hAnsi="Lucida Sans Typewriter"/>
+          <w:i/>
+        </w:rPr>
+        <w:t>Query 6: non evaluated applications [till a certain date]</w:t>
+      </w:r>
+    </w:p>
+    <w:p>
+      <w:pPr>
+        <w:pStyle w:val="segoeui"/>
+        <w:rPr>
+          <w:rFonts w:ascii="Lucida Sans Typewriter" w:hAnsi="Lucida Sans Typewriter"/>
+        </w:rPr>
+      </w:pPr>
+      <w:r>
+        <w:rPr>
+          <w:rFonts w:ascii="Lucida Sans Typewriter" w:hAnsi="Lucida Sans Typewriter"/>
+        </w:rPr>
+        <w:tab/>
+        <w:t>This requirement was also not very elaborated upon; I was completely unable to figure out what "certain date" means.  As applications do not have dates</w:t>
+      </w:r>
+      <w:r>
+        <w:rPr>
+          <w:rFonts w:ascii="Lucida Sans Typewriter" w:hAnsi="Lucida Sans Typewriter"/>
+        </w:rPr>
+        <w:t xml:space="preserve"> (besides the year they are applying for)</w:t>
+      </w:r>
+      <w:r>
+        <w:rPr>
+          <w:rFonts w:ascii="Lucida Sans Typewriter" w:hAnsi="Lucida Sans Typewriter"/>
+        </w:rPr>
+        <w:t>, the only other dates pertaining to evaluation are evaluation creation date and decision date.  However, the evaluation creation date can only be set once an evaluation is made, and the decision date can only be set after the evaluation is made.  Therefore, if an application has not been evaluated, it will have no dates.  So there is no date to compare that I could think of in this case.  I was also thinking that it could mean, applications that have been made before a certain date that have not been evaluated, if this were the case, the query could be used to find old applications that have been waiting for a long time to be evaluated.  However, we had no requirements to save a date for application creation, and so this cannot the intended usage of the query.</w:t>
+      </w:r>
+      <w:r>
+        <w:rPr>
+          <w:rFonts w:ascii="Lucida Sans Typewriter" w:hAnsi="Lucida Sans Typewriter"/>
+        </w:rPr>
+        <w:t xml:space="preserve">  In the end, I just made the query return all the application ids for applications that have not been evaluated.  As a side note, the requirement states to find "applications", but does not specify what information to return in the application.  Although I return an application ID, as that represents an application, it is kind of difficult to imagine how this would be useful to a user who knew nothing of the inner workings of the database, as we do.</w:t>
+      </w:r>
+    </w:p>
+    <w:p>
+      <w:pPr>
+        <w:pStyle w:val="segoeui"/>
+        <w:rPr>
+          <w:rFonts w:ascii="Lucida Sans Typewriter" w:hAnsi="Lucida Sans Typewriter"/>
+        </w:rPr>
+      </w:pPr>
+    </w:p>
+    <w:p>
+      <w:pPr>
+        <w:pStyle w:val="segoeui"/>
+        <w:rPr>
+          <w:rFonts w:ascii="Lucida Sans Typewriter" w:hAnsi="Lucida Sans Typewriter"/>
+          <w:i/>
+        </w:rPr>
+      </w:pPr>
+      <w:r>
+        <w:rPr>
+          <w:rFonts w:ascii="Lucida Sans Typewriter" w:hAnsi="Lucida Sans Typewriter"/>
+          <w:i/>
+        </w:rPr>
+        <w:t>Query 7: Evaluation decisions by program and year</w:t>
+      </w:r>
+    </w:p>
+    <w:p>
+      <w:pPr>
+        <w:pStyle w:val="segoeui"/>
+        <w:rPr>
+          <w:rFonts w:ascii="Lucida Sans Typewriter" w:hAnsi="Lucida Sans Typewriter"/>
+        </w:rPr>
+      </w:pPr>
+      <w:r>
+        <w:rPr>
+          <w:rFonts w:ascii="Lucida Sans Typewriter" w:hAnsi="Lucida Sans Typewriter"/>
+          <w:i/>
+        </w:rPr>
+        <w:tab/>
+      </w:r>
+      <w:r>
+        <w:rPr>
+          <w:rFonts w:ascii="Lucida Sans Typewriter" w:hAnsi="Lucida Sans Typewriter"/>
+        </w:rPr>
+        <w:t>This query returns the number of decisions made for each degree for each year.  As this information is present within the application object, this query does not have to reach far to create its result.  I would also like to note that this query stretches our test database quite sparsely, as we did not have to put much sample data put into it.</w:t>
+      </w:r>
+    </w:p>
+    <w:p>
+      <w:pPr>
+        <w:pStyle w:val="segoeui"/>
+        <w:rPr>
+          <w:rFonts w:ascii="Lucida Sans Typewriter" w:hAnsi="Lucida Sans Typewriter"/>
+        </w:rPr>
+      </w:pPr>
+    </w:p>
+    <w:p>
+      <w:pPr>
+        <w:pStyle w:val="segoeui"/>
+        <w:rPr>
+          <w:rFonts w:ascii="Lucida Sans Typewriter" w:hAnsi="Lucida Sans Typewriter"/>
+          <w:i/>
+        </w:rPr>
+      </w:pPr>
+      <w:r>
+        <w:rPr>
+          <w:rFonts w:ascii="Lucida Sans Typewriter" w:hAnsi="Lucida Sans Typewriter"/>
+          <w:i/>
+        </w:rPr>
+        <w:t>Query 8: Referencers that appeared most frequently in accepted applications</w:t>
+      </w:r>
+    </w:p>
+    <w:p>
+      <w:pPr>
+        <w:pStyle w:val="segoeui"/>
+        <w:rPr>
+          <w:rFonts w:ascii="Lucida Sans Typewriter" w:hAnsi="Lucida Sans Typewriter"/>
+        </w:rPr>
+      </w:pPr>
+      <w:r>
+        <w:rPr>
+          <w:rFonts w:ascii="Lucida Sans Typewriter" w:hAnsi="Lucida Sans Typewriter"/>
+        </w:rPr>
+        <w:tab/>
+      </w:r>
+      <w:r>
+        <w:rPr>
+          <w:rFonts w:ascii="Lucida Sans Typewriter" w:hAnsi="Lucida Sans Typewriter"/>
+        </w:rPr>
+        <w:t>The assumption I made for this query was that by "find the emails" it actually meant "find the email addresses".  Although it would be useful to get the entire email (body and address), somehow, I feel like this is too much information, especially as the query does not seem to offer any filters.  As such, t</w:t>
+      </w:r>
+      <w:r>
+        <w:rPr>
+          <w:rFonts w:ascii="Lucida Sans Typewriter" w:hAnsi="Lucida Sans Typewriter"/>
+        </w:rPr>
+        <w:t xml:space="preserve">his query </w:t>
+      </w:r>
+      <w:r>
+        <w:rPr>
+          <w:rFonts w:ascii="Lucida Sans Typewriter" w:hAnsi="Lucida Sans Typewriter"/>
+        </w:rPr>
+        <w:t>finds the number of accepted applications each referencer that appears in the email table has made, and returns the emails of those who were a part of the most accepted applications.  Due to the way the email objects are handled, I chose not to fit in a multiple choice system for choosing email referencers, and so for an email address to be counted multiple times the user must correctly spell the email address when adding a new reference email.</w:t>
+      </w:r>
+      <w:r>
+        <w:rPr>
+          <w:rFonts w:ascii="Lucida Sans Typewriter" w:hAnsi="Lucida Sans Typewriter" w:hint="eastAsia"/>
+        </w:rPr>
+        <w:t xml:space="preserve">  You may notice that I often use the term </w:t>
+      </w:r>
+      <w:r>
+        <w:rPr>
+          <w:rFonts w:ascii="Lucida Sans Typewriter" w:hAnsi="Lucida Sans Typewriter"/>
+        </w:rPr>
+        <w:t>“</w:t>
+      </w:r>
+      <w:r>
+        <w:rPr>
+          <w:rFonts w:ascii="Lucida Sans Typewriter" w:hAnsi="Lucida Sans Typewriter" w:hint="eastAsia"/>
+        </w:rPr>
+        <w:t>referencer</w:t>
+      </w:r>
+      <w:r>
+        <w:rPr>
+          <w:rFonts w:ascii="Lucida Sans Typewriter" w:hAnsi="Lucida Sans Typewriter"/>
+        </w:rPr>
+        <w:t>”</w:t>
+      </w:r>
+      <w:r>
+        <w:rPr>
+          <w:rFonts w:ascii="Lucida Sans Typewriter" w:hAnsi="Lucida Sans Typewriter" w:hint="eastAsia"/>
+        </w:rPr>
+        <w:t xml:space="preserve"> instead of email address or email.  This is as the data requirements did not actually specify that we needed to have specifically an email address, so instead the email object has a general field simply called </w:t>
+      </w:r>
+      <w:r>
+        <w:rPr>
+          <w:rFonts w:ascii="Lucida Sans Typewriter" w:hAnsi="Lucida Sans Typewriter"/>
+        </w:rPr>
+        <w:t>“</w:t>
+      </w:r>
+      <w:r>
+        <w:rPr>
+          <w:rFonts w:ascii="Lucida Sans Typewriter" w:hAnsi="Lucida Sans Typewriter" w:hint="eastAsia"/>
+        </w:rPr>
+        <w:t>referencer</w:t>
+      </w:r>
+      <w:r>
+        <w:rPr>
+          <w:rFonts w:ascii="Lucida Sans Typewriter" w:hAnsi="Lucida Sans Typewriter"/>
+        </w:rPr>
+        <w:t>”</w:t>
+      </w:r>
+      <w:r>
+        <w:rPr>
+          <w:rFonts w:ascii="Lucida Sans Typewriter" w:hAnsi="Lucida Sans Typewriter" w:hint="eastAsia"/>
+        </w:rPr>
+        <w:t>.  In this field the user can put either just a name, or, an email address, which  is what seems to be the correct thing to put in.  Since the program doesn</w:t>
+      </w:r>
+      <w:r>
+        <w:rPr>
+          <w:rFonts w:ascii="Lucida Sans Typewriter" w:hAnsi="Lucida Sans Typewriter"/>
+        </w:rPr>
+        <w:t>’</w:t>
+      </w:r>
+      <w:r>
+        <w:rPr>
+          <w:rFonts w:ascii="Lucida Sans Typewriter" w:hAnsi="Lucida Sans Typewriter" w:hint="eastAsia"/>
+        </w:rPr>
+        <w:t xml:space="preserve">t require that this field be specifically an email address, I decided to be non-misleading and state that the return value is </w:t>
+      </w:r>
+      <w:r>
+        <w:rPr>
+          <w:rFonts w:ascii="Lucida Sans Typewriter" w:hAnsi="Lucida Sans Typewriter"/>
+        </w:rPr>
+        <w:t>“</w:t>
+      </w:r>
+      <w:r>
+        <w:rPr>
+          <w:rFonts w:ascii="Lucida Sans Typewriter" w:hAnsi="Lucida Sans Typewriter" w:hint="eastAsia"/>
+        </w:rPr>
+        <w:t>referencer</w:t>
+      </w:r>
+      <w:r>
+        <w:rPr>
+          <w:rFonts w:ascii="Lucida Sans Typewriter" w:hAnsi="Lucida Sans Typewriter"/>
+        </w:rPr>
+        <w:t>”</w:t>
+      </w:r>
+      <w:r>
+        <w:rPr>
+          <w:rFonts w:ascii="Lucida Sans Typewriter" w:hAnsi="Lucida Sans Typewriter" w:hint="eastAsia"/>
+        </w:rPr>
+        <w:t>.</w:t>
+      </w:r>
       <w:bookmarkStart w:id="0" w:name="_GoBack"/>
       <w:bookmarkEnd w:id="0"/>
-    </w:p>
-    <w:p>
-      <w:pPr>
-        <w:pStyle w:val="segoeui"/>
-        <w:rPr>
-          <w:rFonts w:ascii="Lucida Sans Typewriter" w:hAnsi="Lucida Sans Typewriter"/>
-          <w:i/>
-        </w:rPr>
-      </w:pPr>
-      <w:r>
-        <w:rPr>
-          <w:rFonts w:ascii="Lucida Sans Typewriter" w:hAnsi="Lucida Sans Typewriter"/>
-          <w:i/>
-        </w:rPr>
-        <w:t>Initial Screen</w:t>
-      </w:r>
-    </w:p>
-    <w:p>
-      <w:pPr>
-        <w:pStyle w:val="segoeui"/>
-        <w:rPr>
-          <w:rFonts w:ascii="Lucida Sans Typewriter" w:hAnsi="Lucida Sans Typewriter"/>
-          <w:i/>
-        </w:rPr>
-      </w:pPr>
-    </w:p>
-    <w:p>
-      <w:pPr>
-        <w:pStyle w:val="segoeui"/>
-        <w:rPr>
-          <w:rFonts w:ascii="Lucida Sans Typewriter" w:hAnsi="Lucida Sans Typewriter"/>
-        </w:rPr>
-      </w:pPr>
-      <w:r>
-        <w:rPr>
-          <w:rFonts w:ascii="Lucida Sans Typewriter" w:hAnsi="Lucida Sans Typewriter"/>
-        </w:rPr>
-        <w:tab/>
-        <w:t>After thinking about the project for a while, I decided that the actions the user should be able to perform falls into three categories, as seen above.  A user will either be modifying details about students, or details about the degree programs which will be necessary for student information to be entered.  Therefore it made sense to have this initial seperator up front.</w:t>
-      </w:r>
-    </w:p>
-    <w:p>
-      <w:pPr>
-        <w:pStyle w:val="segoeui"/>
-        <w:rPr>
-          <w:rFonts w:ascii="Lucida Sans Typewriter" w:hAnsi="Lucida Sans Typewriter"/>
-        </w:rPr>
-      </w:pPr>
-    </w:p>
-    <w:p>
-      <w:pPr>
-        <w:pStyle w:val="segoeui"/>
-        <w:rPr>
-          <w:rFonts w:ascii="Lucida Sans Typewriter" w:hAnsi="Lucida Sans Typewriter"/>
-          <w:i/>
-        </w:rPr>
-      </w:pPr>
-      <w:r>
-        <w:rPr>
-          <w:rFonts w:ascii="Lucida Sans Typewriter" w:hAnsi="Lucida Sans Typewriter"/>
-          <w:i/>
-        </w:rPr>
-        <w:t>Student Mode</w:t>
-      </w:r>
-    </w:p>
-    <w:p>
-      <w:pPr>
-        <w:pStyle w:val="segoeui"/>
-        <w:rPr>
-          <w:rFonts w:ascii="Lucida Sans Typewriter" w:hAnsi="Lucida Sans Typewriter"/>
-          <w:i/>
-        </w:rPr>
-      </w:pPr>
-    </w:p>
-    <w:p>
-      <w:pPr>
-        <w:pStyle w:val="segoeui"/>
-        <w:rPr>
-          <w:rFonts w:ascii="Lucida Sans Typewriter" w:hAnsi="Lucida Sans Typewriter"/>
-        </w:rPr>
-      </w:pPr>
-      <w:r>
-        <w:rPr>
-          <w:rFonts w:ascii="Lucida Sans Typewriter" w:hAnsi="Lucida Sans Typewriter"/>
-        </w:rPr>
-        <w:tab/>
-        <w:t>A theme you will see through out the program is the ability to “select” items.  Furthur action can be performed once an item has been selected, and this helps to keep [some] menus a little shorter and cleaner.  On this screen the user will immediately see the list of students – in a real world scenario this would probably have to be changed, as if there are many students it will be quite annoying.  Lucklily, we are allowed to make</w:t>
-      </w:r>
-      <w:r>
-        <w:rPr>
-          <w:rFonts w:ascii="Lucida Sans Typewriter" w:hAnsi="Lucida Sans Typewriter"/>
-        </w:rPr>
-        <w:t xml:space="preserve"> the UI as bad as we want.  </w:t>
-      </w:r>
-      <w:r>
-        <w:rPr>
-          <w:rFonts w:ascii="Lucida Sans Typewriter" w:hAnsi="Lucida Sans Typewriter"/>
-        </w:rPr>
-        <w:t xml:space="preserve">To select a student, the user must select the select option and then type the number next to the desired student as it appeared on the menu.  This process, where there are numbers next to items that the user must select, is a recurring element in the program.  </w:t>
-      </w:r>
-      <w:r>
-        <w:rPr>
-          <w:rFonts w:ascii="Lucida Sans Typewriter" w:hAnsi="Lucida Sans Typewriter"/>
-        </w:rPr>
-        <w:t xml:space="preserve">Please note: when it prompts you to select a user, </w:t>
-      </w:r>
-      <w:r>
-        <w:rPr>
-          <w:rFonts w:ascii="Lucida Sans Typewriter" w:hAnsi="Lucida Sans Typewriter"/>
-        </w:rPr>
-        <w:t>the program</w:t>
-      </w:r>
-      <w:r>
-        <w:rPr>
-          <w:rFonts w:ascii="Lucida Sans Typewriter" w:hAnsi="Lucida Sans Typewriter"/>
-        </w:rPr>
-        <w:t xml:space="preserve"> will crash if the input is invalid</w:t>
-      </w:r>
-      <w:r>
-        <w:rPr>
-          <w:rFonts w:ascii="Lucida Sans Typewriter" w:hAnsi="Lucida Sans Typewriter"/>
-        </w:rPr>
-        <w:t xml:space="preserve"> (for example, not an integer, not one of the choices)</w:t>
-      </w:r>
-      <w:r>
-        <w:rPr>
-          <w:rFonts w:ascii="Lucida Sans Typewriter" w:hAnsi="Lucida Sans Typewriter"/>
-        </w:rPr>
-        <w:t xml:space="preserve">.  There were no </w:t>
-      </w:r>
-      <w:r>
-        <w:rPr>
-          <w:rFonts w:ascii="Lucida Sans Typewriter" w:hAnsi="Lucida Sans Typewriter"/>
-        </w:rPr>
-        <w:t>requirements on input validation</w:t>
-      </w:r>
-      <w:r>
-        <w:rPr>
-          <w:rFonts w:ascii="Lucida Sans Typewriter" w:hAnsi="Lucida Sans Typewriter"/>
-        </w:rPr>
-        <w:t>.  Although there are some places with validation, there are many more where there is none.</w:t>
-      </w:r>
-    </w:p>
-    <w:p>
-      <w:pPr>
-        <w:pStyle w:val="segoeui"/>
-        <w:rPr>
-          <w:rFonts w:ascii="Lucida Sans Typewriter" w:hAnsi="Lucida Sans Typewriter"/>
-        </w:rPr>
-      </w:pPr>
-    </w:p>
-    <w:p>
-      <w:pPr>
-        <w:pStyle w:val="segoeui"/>
-        <w:rPr>
-          <w:rFonts w:ascii="Lucida Sans Typewriter" w:hAnsi="Lucida Sans Typewriter"/>
-          <w:i/>
-        </w:rPr>
-      </w:pPr>
-      <w:r>
-        <w:rPr>
-          <w:rFonts w:ascii="Lucida Sans Typewriter" w:hAnsi="Lucida Sans Typewriter"/>
-          <w:i/>
-        </w:rPr>
-        <w:t>User Add and Add UI in general</w:t>
-      </w:r>
-    </w:p>
-    <w:p>
-      <w:pPr>
-        <w:pStyle w:val="segoeui"/>
-        <w:rPr>
-          <w:rFonts w:ascii="Lucida Sans Typewriter" w:hAnsi="Lucida Sans Typewriter"/>
-          <w:i/>
-        </w:rPr>
-      </w:pPr>
-    </w:p>
-    <w:p>
-      <w:pPr>
-        <w:pStyle w:val="segoeui"/>
-        <w:rPr>
-          <w:rFonts w:ascii="Lucida Sans Typewriter" w:hAnsi="Lucida Sans Typewriter"/>
-        </w:rPr>
-      </w:pPr>
-      <w:r>
-        <w:rPr>
-          <w:rFonts w:ascii="Lucida Sans Typewriter" w:hAnsi="Lucida Sans Typewriter"/>
-        </w:rPr>
-        <w:tab/>
-        <w:t>Adding a student is straightforward, it involves the filling in of some fields.  Unfortuately, you cannot cancel an add operation</w:t>
-      </w:r>
-      <w:r>
-        <w:rPr>
-          <w:rFonts w:ascii="Lucida Sans Typewriter" w:hAnsi="Lucida Sans Typewriter"/>
-        </w:rPr>
-        <w:t xml:space="preserve"> once it has begun (short of closing the program)</w:t>
-      </w:r>
-      <w:r>
-        <w:rPr>
-          <w:rFonts w:ascii="Lucida Sans Typewriter" w:hAnsi="Lucida Sans Typewriter"/>
-        </w:rPr>
-        <w:t>, but if you see it through to the end, you can delete the student afterward.</w:t>
-      </w:r>
-      <w:r>
-        <w:rPr>
-          <w:rFonts w:ascii="Lucida Sans Typewriter" w:hAnsi="Lucida Sans Typewriter"/>
-        </w:rPr>
-        <w:t xml:space="preserve">  Noticably, for this add operation and many other add operations, there are some required fields that may not be prompted.  This is because those fields are multi-valued (can have mulitple inputs) and so are addable by the user later, after they have selected the item they just created.</w:t>
-      </w:r>
-    </w:p>
-    <w:p>
-      <w:pPr>
-        <w:pStyle w:val="segoeui"/>
-        <w:rPr>
-          <w:rFonts w:ascii="Lucida Sans Typewriter" w:hAnsi="Lucida Sans Typewriter"/>
-        </w:rPr>
-      </w:pPr>
-    </w:p>
-    <w:p>
-      <w:pPr>
-        <w:pStyle w:val="segoeui"/>
-        <w:rPr>
-          <w:rFonts w:ascii="Lucida Sans Typewriter" w:hAnsi="Lucida Sans Typewriter"/>
-          <w:i/>
-        </w:rPr>
-      </w:pPr>
-      <w:r>
-        <w:rPr>
-          <w:rFonts w:ascii="Lucida Sans Typewriter" w:hAnsi="Lucida Sans Typewriter"/>
-          <w:i/>
-        </w:rPr>
-        <w:t>Selected User Mode</w:t>
-      </w:r>
-    </w:p>
-    <w:p>
-      <w:pPr>
-        <w:pStyle w:val="segoeui"/>
-        <w:rPr>
-          <w:rFonts w:ascii="Lucida Sans Typewriter" w:hAnsi="Lucida Sans Typewriter"/>
-          <w:i/>
-        </w:rPr>
-      </w:pPr>
-    </w:p>
-    <w:p>
-      <w:pPr>
-        <w:pStyle w:val="segoeui"/>
-        <w:rPr>
-          <w:rFonts w:ascii="Lucida Sans Typewriter" w:hAnsi="Lucida Sans Typewriter"/>
-        </w:rPr>
-      </w:pPr>
-      <w:r>
-        <w:rPr>
-          <w:rFonts w:ascii="Lucida Sans Typewriter" w:hAnsi="Lucida Sans Typewriter"/>
-        </w:rPr>
-        <w:tab/>
-        <w:t>After selecting a student the general information of the user is displayed.  From here the user can add, edit, and phone numbers of the student, edit the information of the student, and view the student’s applications.</w:t>
-      </w:r>
-    </w:p>
-    <w:p>
-      <w:pPr>
-        <w:pStyle w:val="segoeui"/>
-        <w:rPr>
-          <w:rFonts w:ascii="Lucida Sans Typewriter" w:hAnsi="Lucida Sans Typewriter"/>
-        </w:rPr>
-      </w:pPr>
-    </w:p>
-    <w:p>
-      <w:pPr>
-        <w:pStyle w:val="segoeui"/>
-        <w:rPr>
-          <w:rFonts w:ascii="Lucida Sans Typewriter" w:hAnsi="Lucida Sans Typewriter"/>
-          <w:i/>
-        </w:rPr>
-      </w:pPr>
-      <w:r>
-        <w:rPr>
-          <w:rFonts w:ascii="Lucida Sans Typewriter" w:hAnsi="Lucida Sans Typewriter"/>
-          <w:i/>
-        </w:rPr>
-        <w:t>Field Edit Modes In General</w:t>
-      </w:r>
-    </w:p>
-    <w:p>
-      <w:pPr>
-        <w:pStyle w:val="segoeui"/>
-        <w:rPr>
-          <w:rFonts w:ascii="Lucida Sans Typewriter" w:hAnsi="Lucida Sans Typewriter"/>
-          <w:i/>
-        </w:rPr>
-      </w:pPr>
-    </w:p>
-    <w:p>
-      <w:pPr>
-        <w:pStyle w:val="segoeui"/>
-        <w:rPr>
-          <w:rFonts w:ascii="Lucida Sans Typewriter" w:hAnsi="Lucida Sans Typewriter"/>
-        </w:rPr>
-      </w:pPr>
-      <w:r>
-        <w:rPr>
-          <w:rFonts w:ascii="Lucida Sans Typewriter" w:hAnsi="Lucida Sans Typewriter"/>
-        </w:rPr>
-        <w:tab/>
-        <w:t>Editing a field prompts the user to pick a field, then enter a new value.  This operation is reused for mostly all other edit operations for other tables, as well.  Like the add operation, it unfortunately cannot be cancelled.</w:t>
-      </w:r>
-    </w:p>
-    <w:p>
-      <w:pPr>
-        <w:pStyle w:val="segoeui"/>
-        <w:rPr>
-          <w:rFonts w:ascii="Lucida Sans Typewriter" w:hAnsi="Lucida Sans Typewriter"/>
-        </w:rPr>
-      </w:pPr>
-    </w:p>
-    <w:p>
-      <w:pPr>
-        <w:pStyle w:val="segoeui"/>
-        <w:rPr>
-          <w:rFonts w:ascii="Lucida Sans Typewriter" w:hAnsi="Lucida Sans Typewriter"/>
-          <w:i/>
-        </w:rPr>
-      </w:pPr>
-      <w:r>
-        <w:rPr>
-          <w:rFonts w:ascii="Lucida Sans Typewriter" w:hAnsi="Lucida Sans Typewriter"/>
-          <w:i/>
-        </w:rPr>
-        <w:t>Application Select</w:t>
-      </w:r>
-    </w:p>
-    <w:p>
-      <w:pPr>
-        <w:pStyle w:val="segoeui"/>
-        <w:rPr>
-          <w:rFonts w:ascii="Lucida Sans Typewriter" w:hAnsi="Lucida Sans Typewriter"/>
-          <w:i/>
-        </w:rPr>
-      </w:pPr>
-    </w:p>
-    <w:p>
-      <w:pPr>
-        <w:pStyle w:val="segoeui"/>
-        <w:rPr>
-          <w:rFonts w:ascii="Lucida Sans Typewriter" w:hAnsi="Lucida Sans Typewriter"/>
-        </w:rPr>
-      </w:pPr>
-      <w:r>
-        <w:rPr>
-          <w:rFonts w:ascii="Lucida Sans Typewriter" w:hAnsi="Lucida Sans Typewriter"/>
-        </w:rPr>
-        <w:tab/>
-        <w:t>The user can create or select applications.  The application procress is quite simple as most fields are entered post-creation, when the user has selected the application.</w:t>
-      </w:r>
-    </w:p>
-    <w:p>
-      <w:pPr>
-        <w:pStyle w:val="segoeui"/>
-        <w:rPr>
-          <w:rFonts w:ascii="Lucida Sans Typewriter" w:hAnsi="Lucida Sans Typewriter"/>
-        </w:rPr>
-      </w:pPr>
-    </w:p>
-    <w:p>
-      <w:pPr>
-        <w:pStyle w:val="segoeui"/>
-        <w:rPr>
-          <w:rFonts w:ascii="Lucida Sans Typewriter" w:hAnsi="Lucida Sans Typewriter"/>
-          <w:i/>
-        </w:rPr>
-      </w:pPr>
-      <w:r>
-        <w:rPr>
-          <w:rFonts w:ascii="Lucida Sans Typewriter" w:hAnsi="Lucida Sans Typewriter"/>
-          <w:i/>
-        </w:rPr>
-        <w:t>Selected Application Mode</w:t>
-      </w:r>
-    </w:p>
-    <w:p>
-      <w:pPr>
-        <w:pStyle w:val="segoeui"/>
-        <w:rPr>
-          <w:rFonts w:ascii="Lucida Sans Typewriter" w:hAnsi="Lucida Sans Typewriter"/>
-        </w:rPr>
-      </w:pPr>
-    </w:p>
-    <w:p>
-      <w:pPr>
-        <w:pStyle w:val="segoeui"/>
-        <w:rPr>
-          <w:rFonts w:ascii="Lucida Sans Typewriter" w:hAnsi="Lucida Sans Typewriter"/>
-        </w:rPr>
-      </w:pPr>
-      <w:r>
-        <w:rPr>
-          <w:rFonts w:ascii="Lucida Sans Typewriter" w:hAnsi="Lucida Sans Typewriter"/>
-        </w:rPr>
-        <w:tab/>
-        <w:t>Upon selecting an application, the user is able to access the required data of the application object.</w:t>
-      </w:r>
-    </w:p>
-    <w:p>
-      <w:pPr>
-        <w:pStyle w:val="segoeui"/>
-        <w:rPr>
-          <w:rFonts w:ascii="Lucida Sans Typewriter" w:hAnsi="Lucida Sans Typewriter"/>
-        </w:rPr>
-      </w:pPr>
-    </w:p>
-    <w:p>
-      <w:pPr>
-        <w:pStyle w:val="segoeui"/>
-        <w:rPr>
-          <w:rFonts w:ascii="Lucida Sans Typewriter" w:hAnsi="Lucida Sans Typewriter"/>
-          <w:b/>
-        </w:rPr>
-      </w:pPr>
-      <w:r>
-        <w:rPr>
-          <w:rFonts w:ascii="Lucida Sans Typewriter" w:hAnsi="Lucida Sans Typewriter"/>
-          <w:b/>
-        </w:rPr>
-        <w:t>Queries Discussion</w:t>
-      </w:r>
-    </w:p>
-    <w:p>
-      <w:pPr>
-        <w:pStyle w:val="segoeui"/>
-        <w:rPr>
-          <w:rFonts w:ascii="Lucida Sans Typewriter" w:hAnsi="Lucida Sans Typewriter"/>
-          <w:i/>
-        </w:rPr>
-      </w:pPr>
-      <w:r>
-        <w:rPr>
-          <w:rFonts w:ascii="Lucida Sans Typewriter" w:hAnsi="Lucida Sans Typewriter"/>
-          <w:i/>
-        </w:rPr>
-        <w:t xml:space="preserve">Query 1: </w:t>
-      </w:r>
-      <w:r>
-        <w:rPr>
-          <w:rFonts w:ascii="Lucida Sans Typewriter" w:hAnsi="Lucida Sans Typewriter"/>
-          <w:i/>
-        </w:rPr>
-        <w:t>Names of applicants for degree program and period</w:t>
-      </w:r>
-      <w:r>
-        <w:rPr>
-          <w:rFonts w:ascii="Lucida Sans Typewriter" w:hAnsi="Lucida Sans Typewriter" w:hint="eastAsia"/>
-          <w:i/>
-        </w:rPr>
-        <w:softHyphen/>
-      </w:r>
-      <w:r>
-        <w:rPr>
-          <w:rFonts w:ascii="Lucida Sans Typewriter" w:hAnsi="Lucida Sans Typewriter" w:hint="eastAsia"/>
-          <w:i/>
-        </w:rPr>
-        <w:softHyphen/>
-      </w:r>
-      <w:r>
-        <w:rPr>
-          <w:rFonts w:ascii="Lucida Sans Typewriter" w:hAnsi="Lucida Sans Typewriter" w:hint="eastAsia"/>
-          <w:i/>
-        </w:rPr>
-        <w:softHyphen/>
-      </w:r>
-    </w:p>
-    <w:p>
-      <w:pPr>
-        <w:pStyle w:val="segoeui"/>
-        <w:rPr>
-          <w:rFonts w:ascii="Lucida Sans Typewriter" w:hAnsi="Lucida Sans Typewriter"/>
-        </w:rPr>
-      </w:pPr>
-      <w:r>
-        <w:rPr>
-          <w:rFonts w:ascii="Lucida Sans Typewriter" w:hAnsi="Lucida Sans Typewriter"/>
-        </w:rPr>
-        <w:tab/>
-        <w:t>For this query, it seems like the requirements want the query to take in a degree program and period, and then return the names of applicants to that period.  This is efficiently accomplished as the application object of the program contains all the relevant information needed by the query.  However, since applicants can submit multiple applications, a "select distinct" SQL statement had to be used to make sure an applicants name would not show up multiple times.  In the Python program when this query is used it is possible to exclude any one of the search options (degree, semester, year), and it will only search for the given constraints.</w:t>
-      </w:r>
-    </w:p>
-    <w:p>
-      <w:pPr>
-        <w:pStyle w:val="segoeui"/>
-        <w:rPr>
-          <w:rFonts w:ascii="Lucida Sans Typewriter" w:hAnsi="Lucida Sans Typewriter"/>
-        </w:rPr>
-      </w:pPr>
-    </w:p>
-    <w:p>
-      <w:pPr>
-        <w:pStyle w:val="segoeui"/>
-        <w:rPr>
-          <w:rFonts w:ascii="Lucida Sans Typewriter" w:hAnsi="Lucida Sans Typewriter"/>
-          <w:i/>
-        </w:rPr>
-      </w:pPr>
-      <w:r>
-        <w:rPr>
-          <w:rFonts w:ascii="Lucida Sans Typewriter" w:hAnsi="Lucida Sans Typewriter"/>
-          <w:i/>
-        </w:rPr>
-        <w:t>Query 2: total applicants by program and period</w:t>
-      </w:r>
-    </w:p>
-    <w:p>
-      <w:pPr>
-        <w:pStyle w:val="segoeui"/>
-        <w:rPr>
-          <w:rFonts w:ascii="Lucida Sans Typewriter" w:hAnsi="Lucida Sans Typewriter"/>
-        </w:rPr>
-      </w:pPr>
-      <w:r>
-        <w:rPr>
-          <w:rFonts w:ascii="Lucida Sans Typewriter" w:hAnsi="Lucida Sans Typewriter"/>
-        </w:rPr>
-        <w:tab/>
-        <w:t>This query shows the number of applicants that applied in each degree for each individual semester of each individual year.  It does not require any user input, as the requirements seem to suggest that all degree, semester, and year combinations should be listed, as unlike the previous query, the words "given degree" is not present.  As a side note, many of the queries we have to implement spread our database kind of thin, this is highly noticable as we do not have a lot of sample data put into the database.</w:t>
-      </w:r>
-    </w:p>
-    <w:p>
-      <w:pPr>
-        <w:pStyle w:val="segoeui"/>
-        <w:rPr>
-          <w:rFonts w:ascii="Lucida Sans Typewriter" w:hAnsi="Lucida Sans Typewriter"/>
-        </w:rPr>
-      </w:pPr>
-    </w:p>
-    <w:p>
-      <w:pPr>
-        <w:pStyle w:val="segoeui"/>
-        <w:rPr>
-          <w:rFonts w:ascii="Lucida Sans Typewriter" w:hAnsi="Lucida Sans Typewriter"/>
-          <w:i/>
-        </w:rPr>
-      </w:pPr>
-      <w:r>
-        <w:rPr>
-          <w:rFonts w:ascii="Lucida Sans Typewriter" w:hAnsi="Lucida Sans Typewriter"/>
-          <w:i/>
-        </w:rPr>
-        <w:t>Query 3: Most popular major in a given year</w:t>
-      </w:r>
-    </w:p>
-    <w:p>
-      <w:pPr>
-        <w:pStyle w:val="segoeui"/>
-        <w:rPr>
-          <w:rFonts w:ascii="Lucida Sans Typewriter" w:hAnsi="Lucida Sans Typewriter"/>
-        </w:rPr>
-      </w:pPr>
-      <w:r>
-        <w:rPr>
-          <w:rFonts w:ascii="Lucida Sans Typewriter" w:hAnsi="Lucida Sans Typewriter"/>
-        </w:rPr>
-        <w:tab/>
-        <w:t>This query's requirement text was completely unspecific about what "year" actually is.  Since we had no data requirement that the application object need a date on it, I had to assume that year referred to the graduation date of the applicant, and so this query must be a report on the major that the highest amount of applicants graduated from in a given year.</w:t>
-      </w:r>
-      <w:r>
-        <w:rPr>
-          <w:rFonts w:ascii="Lucida Sans Typewriter" w:hAnsi="Lucida Sans Typewriter"/>
-        </w:rPr>
-        <w:t xml:space="preserve">  Since the requirement does not seem to specify that the query must return all the top majors, I limited the result to 1.  Many of the other requirements explicitly specify that multiple results are to be returned, and so I figured that if it did not say so, I did not have to.  </w:t>
-      </w:r>
-      <w:r>
-        <w:rPr>
-          <w:rFonts w:ascii="Lucida Sans Typewriter" w:hAnsi="Lucida Sans Typewriter"/>
-        </w:rPr>
-        <w:t>I also considered that "year" might pertain to the application's applying year, but I thought it would be more interesting to see how many people graduated wit</w:t>
-      </w:r>
-      <w:r>
-        <w:rPr>
-          <w:rFonts w:ascii="Lucida Sans Typewriter" w:hAnsi="Lucida Sans Typewriter"/>
-        </w:rPr>
-        <w:t>h a certain major in given year</w:t>
-      </w:r>
-      <w:r>
-        <w:rPr>
-          <w:rFonts w:ascii="Lucida Sans Typewriter" w:hAnsi="Lucida Sans Typewriter"/>
-        </w:rPr>
-        <w:t>.</w:t>
-      </w:r>
-    </w:p>
-    <w:p>
-      <w:pPr>
-        <w:pStyle w:val="segoeui"/>
-        <w:rPr>
-          <w:rFonts w:ascii="Lucida Sans Typewriter" w:hAnsi="Lucida Sans Typewriter"/>
-        </w:rPr>
-      </w:pPr>
-    </w:p>
-    <w:p>
-      <w:pPr>
-        <w:pStyle w:val="segoeui"/>
-        <w:rPr>
-          <w:rFonts w:ascii="Lucida Sans Typewriter" w:hAnsi="Lucida Sans Typewriter"/>
-          <w:i/>
-        </w:rPr>
-      </w:pPr>
-      <w:r>
-        <w:rPr>
-          <w:rFonts w:ascii="Lucida Sans Typewriter" w:hAnsi="Lucida Sans Typewriter"/>
-          <w:i/>
-        </w:rPr>
-        <w:t>Query 4: Lowest GPA applicants accepted in the current period</w:t>
-      </w:r>
-    </w:p>
-    <w:p>
-      <w:pPr>
-        <w:pStyle w:val="segoeui"/>
-        <w:rPr>
-          <w:rFonts w:ascii="Lucida Sans Typewriter" w:hAnsi="Lucida Sans Typewriter"/>
-        </w:rPr>
-      </w:pPr>
-      <w:r>
-        <w:rPr>
-          <w:rFonts w:ascii="Lucida Sans Typewriter" w:hAnsi="Lucida Sans Typewriter"/>
-        </w:rPr>
-        <w:tab/>
-      </w:r>
-      <w:r>
-        <w:rPr>
-          <w:rFonts w:ascii="Lucida Sans Typewriter" w:hAnsi="Lucida Sans Typewriter"/>
-        </w:rPr>
-        <w:t>Since the requirement seemed to want to return multiple applicants, I assumed that this must mean the query must return all applicants who have the same as the lowest GPA.</w:t>
-      </w:r>
-      <w:r>
-        <w:rPr>
-          <w:rFonts w:ascii="Lucida Sans Typewriter" w:hAnsi="Lucida Sans Typewriter" w:hint="eastAsia"/>
-        </w:rPr>
-        <w:t xml:space="preserve">  I assumed </w:t>
-      </w:r>
-      <w:r>
-        <w:rPr>
-          <w:rFonts w:ascii="Lucida Sans Typewriter" w:hAnsi="Lucida Sans Typewriter"/>
-        </w:rPr>
-        <w:t>“</w:t>
-      </w:r>
-      <w:r>
-        <w:rPr>
-          <w:rFonts w:ascii="Lucida Sans Typewriter" w:hAnsi="Lucida Sans Typewriter" w:hint="eastAsia"/>
-        </w:rPr>
-        <w:t>current period</w:t>
-      </w:r>
-      <w:r>
-        <w:rPr>
-          <w:rFonts w:ascii="Lucida Sans Typewriter" w:hAnsi="Lucida Sans Typewriter"/>
-        </w:rPr>
-        <w:t>”</w:t>
-      </w:r>
-      <w:r>
-        <w:rPr>
-          <w:rFonts w:ascii="Lucida Sans Typewriter" w:hAnsi="Lucida Sans Typewriter" w:hint="eastAsia"/>
-        </w:rPr>
-        <w:t xml:space="preserve"> to refer to the current year and current semester</w:t>
-      </w:r>
-      <w:r>
-        <w:rPr>
-          <w:rFonts w:ascii="Lucida Sans Typewriter" w:hAnsi="Lucida Sans Typewriter" w:hint="eastAsia"/>
-        </w:rPr>
-        <w:t>, as defined in the first query</w:t>
-      </w:r>
-      <w:r>
-        <w:rPr>
-          <w:rFonts w:ascii="Lucida Sans Typewriter" w:hAnsi="Lucida Sans Typewriter"/>
-        </w:rPr>
-        <w:t>’</w:t>
-      </w:r>
-      <w:r>
-        <w:rPr>
-          <w:rFonts w:ascii="Lucida Sans Typewriter" w:hAnsi="Lucida Sans Typewriter" w:hint="eastAsia"/>
-        </w:rPr>
-        <w:t xml:space="preserve">s requirement text.  The decision date does not have a field for semester, so I decided that a fall semester would consist of </w:t>
-      </w:r>
-      <w:r>
-        <w:rPr>
-          <w:rFonts w:ascii="Lucida Sans Typewriter" w:hAnsi="Lucida Sans Typewriter"/>
-        </w:rPr>
-        <w:t>the months 7-12, while spring is 1-6.</w:t>
-      </w:r>
-    </w:p>
-    <w:p>
-      <w:pPr>
-        <w:pStyle w:val="segoeui"/>
-        <w:ind w:firstLine="720"/>
-        <w:rPr>
-          <w:rFonts w:ascii="Lucida Sans Typewriter" w:hAnsi="Lucida Sans Typewriter"/>
-        </w:rPr>
-      </w:pPr>
-      <w:r>
-        <w:rPr>
-          <w:rFonts w:ascii="Lucida Sans Typewriter" w:hAnsi="Lucida Sans Typewriter"/>
-        </w:rPr>
-        <w:t>For th</w:t>
-      </w:r>
-      <w:r>
-        <w:rPr>
-          <w:rFonts w:ascii="Lucida Sans Typewriter" w:hAnsi="Lucida Sans Typewriter" w:hint="eastAsia"/>
-        </w:rPr>
-        <w:t>is</w:t>
-      </w:r>
-      <w:r>
-        <w:rPr>
-          <w:rFonts w:ascii="Lucida Sans Typewriter" w:hAnsi="Lucida Sans Typewriter"/>
-        </w:rPr>
-        <w:t xml:space="preserve"> query, denormalisation might have been useful, as the education object must trace through the application object, and then to the applicant table before a name can be acquired.  Luckily, most of the processing is done before this traversal of tables, the traversal is only necessary for the conversion from application ID to applicant name.</w:t>
-      </w:r>
-      <w:r>
-        <w:rPr>
-          <w:rFonts w:ascii="Lucida Sans Typewriter" w:hAnsi="Lucida Sans Typewriter" w:hint="eastAsia"/>
-        </w:rPr>
-        <w:t xml:space="preserve">  </w:t>
-      </w:r>
-    </w:p>
-    <w:p>
-      <w:pPr>
-        <w:pStyle w:val="segoeui"/>
-        <w:rPr>
-          <w:rFonts w:ascii="Lucida Sans Typewriter" w:hAnsi="Lucida Sans Typewriter"/>
-        </w:rPr>
-      </w:pPr>
-    </w:p>
-    <w:p>
-      <w:pPr>
-        <w:pStyle w:val="segoeui"/>
-        <w:rPr>
-          <w:rFonts w:ascii="Lucida Sans Typewriter" w:hAnsi="Lucida Sans Typewriter"/>
-          <w:i/>
-        </w:rPr>
-      </w:pPr>
-      <w:r>
-        <w:rPr>
-          <w:rFonts w:ascii="Lucida Sans Typewriter" w:hAnsi="Lucida Sans Typewriter"/>
-          <w:i/>
-        </w:rPr>
-        <w:t>Query 5: number of students applying to a degree program, grouped by major</w:t>
-      </w:r>
-    </w:p>
-    <w:p>
-      <w:pPr>
-        <w:pStyle w:val="segoeui"/>
-        <w:rPr>
-          <w:rFonts w:ascii="Lucida Sans Typewriter" w:hAnsi="Lucida Sans Typewriter"/>
-        </w:rPr>
-      </w:pPr>
-      <w:r>
-        <w:rPr>
-          <w:rFonts w:ascii="Lucida Sans Typewriter" w:hAnsi="Lucida Sans Typewriter"/>
-        </w:rPr>
-        <w:tab/>
-        <w:t>This requirement was quite confusing and I still do not really think I did it right.  The requirement states, "for each degree progr</w:t>
-      </w:r>
-      <w:r>
-        <w:rPr>
-          <w:rFonts w:ascii="Lucida Sans Typewriter" w:hAnsi="Lucida Sans Typewriter"/>
-        </w:rPr>
-        <w:t xml:space="preserve">am by prior degree", but does not really explain what "prior degree" is.  We had no data requirements of storing any kind of "prior degree", and I would think that most applicants would have no prior degree, as they are entering a degree program right now, to get a degree.  The only other instance of a separate degree being identified is in the application's education requirements, where it mentions a "degree (BS, BA, MS, MA)".  I consider the degree field in education to actually be degree </w:t>
-      </w:r>
-      <w:r>
-        <w:rPr>
-          <w:rFonts w:ascii="Lucida Sans Typewriter" w:hAnsi="Lucida Sans Typewriter"/>
-          <w:i/>
-        </w:rPr>
-        <w:t>type</w:t>
-      </w:r>
-      <w:r>
-        <w:rPr>
-          <w:rFonts w:ascii="Lucida Sans Typewriter" w:hAnsi="Lucida Sans Typewriter"/>
-        </w:rPr>
-        <w:t>, and the name of the "degree" to be the field major.  Therefore, I concluded that the requirement must actually mean, prior major, which by extension, could represent a prior degree.  And so this query returns a report of the number of applicants that have applied to each degree with a certain major.  Since the requirement does state "for each", I made sure the query returns information on all degree programs.</w:t>
-      </w:r>
-    </w:p>
-    <w:p>
-      <w:pPr>
-        <w:pStyle w:val="segoeui"/>
-        <w:rPr>
-          <w:rFonts w:ascii="Lucida Sans Typewriter" w:hAnsi="Lucida Sans Typewriter"/>
-        </w:rPr>
-      </w:pPr>
-    </w:p>
-    <w:p>
-      <w:pPr>
-        <w:pStyle w:val="segoeui"/>
-        <w:rPr>
-          <w:rFonts w:ascii="Lucida Sans Typewriter" w:hAnsi="Lucida Sans Typewriter"/>
-          <w:i/>
-        </w:rPr>
-      </w:pPr>
-      <w:r>
-        <w:rPr>
-          <w:rFonts w:ascii="Lucida Sans Typewriter" w:hAnsi="Lucida Sans Typewriter"/>
-          <w:i/>
-        </w:rPr>
-        <w:t>Query 6: non evaluated applications [till a certain date]</w:t>
-      </w:r>
-    </w:p>
-    <w:p>
-      <w:pPr>
-        <w:pStyle w:val="segoeui"/>
-        <w:rPr>
-          <w:rFonts w:ascii="Lucida Sans Typewriter" w:hAnsi="Lucida Sans Typewriter"/>
-        </w:rPr>
-      </w:pPr>
-      <w:r>
-        <w:rPr>
-          <w:rFonts w:ascii="Lucida Sans Typewriter" w:hAnsi="Lucida Sans Typewriter"/>
-        </w:rPr>
-        <w:tab/>
-        <w:t>This requirement was also not very elaborated upon; I was completely unable to figure out what "certain date" means.  As applications do not have dates</w:t>
-      </w:r>
-      <w:r>
-        <w:rPr>
-          <w:rFonts w:ascii="Lucida Sans Typewriter" w:hAnsi="Lucida Sans Typewriter"/>
-        </w:rPr>
-        <w:t xml:space="preserve"> (besides the year they are applying for)</w:t>
-      </w:r>
-      <w:r>
-        <w:rPr>
-          <w:rFonts w:ascii="Lucida Sans Typewriter" w:hAnsi="Lucida Sans Typewriter"/>
-        </w:rPr>
-        <w:t>, the only other dates pertaining to evaluation are evaluation creation date and decision date.  However, the evaluation creation date can only be set once an evaluation is made, and the decision date can only be set after the evaluation is made.  Therefore, if an application has not been evaluated, it will have no dates.  So there is no date to compare that I could think of in this case.  I was also thinking that it could mean, applications that have been made before a certain date that have not been evaluated, if this were the case, the query could be used to find old applications that have been waiting for a long time to be evaluated.  However, we had no requirements to save a date for application creation, and so this cannot the intended usage of the query.</w:t>
-      </w:r>
-      <w:r>
-        <w:rPr>
-          <w:rFonts w:ascii="Lucida Sans Typewriter" w:hAnsi="Lucida Sans Typewriter"/>
-        </w:rPr>
-        <w:t xml:space="preserve">  In the end, I just made the query return all the application ids for applications that have not been evaluated.  As a side note, the requirement states to find "applications", but does not specify what information to return in the application.  Although I return an application ID, as that represents an application, it is kind of difficult to imagine how this would be useful to a user who knew nothing of the inner workings of the database, as we do.</w:t>
-      </w:r>
-    </w:p>
-    <w:p>
-      <w:pPr>
-        <w:pStyle w:val="segoeui"/>
-        <w:rPr>
-          <w:rFonts w:ascii="Lucida Sans Typewriter" w:hAnsi="Lucida Sans Typewriter"/>
-        </w:rPr>
-      </w:pPr>
-    </w:p>
-    <w:p>
-      <w:pPr>
-        <w:pStyle w:val="segoeui"/>
-        <w:rPr>
-          <w:rFonts w:ascii="Lucida Sans Typewriter" w:hAnsi="Lucida Sans Typewriter"/>
-          <w:i/>
-        </w:rPr>
-      </w:pPr>
-      <w:r>
-        <w:rPr>
-          <w:rFonts w:ascii="Lucida Sans Typewriter" w:hAnsi="Lucida Sans Typewriter"/>
-          <w:i/>
-        </w:rPr>
-        <w:t>Query 7: Evaluation decisions by program and year</w:t>
-      </w:r>
-    </w:p>
-    <w:p>
-      <w:pPr>
-        <w:pStyle w:val="segoeui"/>
-        <w:rPr>
-          <w:rFonts w:ascii="Lucida Sans Typewriter" w:hAnsi="Lucida Sans Typewriter"/>
-        </w:rPr>
-      </w:pPr>
-      <w:r>
-        <w:rPr>
-          <w:rFonts w:ascii="Lucida Sans Typewriter" w:hAnsi="Lucida Sans Typewriter"/>
-          <w:i/>
-        </w:rPr>
-        <w:tab/>
-      </w:r>
-      <w:r>
-        <w:rPr>
-          <w:rFonts w:ascii="Lucida Sans Typewriter" w:hAnsi="Lucida Sans Typewriter"/>
-        </w:rPr>
-        <w:t>This query returns the number of decisions made for each degree for each year.  As this information is present within the application object, this query does not have to reach far to create its result.  I would also like to note that this query stretches our test database quite sparsely, as we did not have to put much sample data put into it.</w:t>
-      </w:r>
-    </w:p>
-    <w:p>
-      <w:pPr>
-        <w:pStyle w:val="segoeui"/>
-        <w:rPr>
-          <w:rFonts w:ascii="Lucida Sans Typewriter" w:hAnsi="Lucida Sans Typewriter"/>
-        </w:rPr>
-      </w:pPr>
-    </w:p>
-    <w:p>
-      <w:pPr>
-        <w:pStyle w:val="segoeui"/>
-        <w:rPr>
-          <w:rFonts w:ascii="Lucida Sans Typewriter" w:hAnsi="Lucida Sans Typewriter"/>
-          <w:i/>
-        </w:rPr>
-      </w:pPr>
-      <w:r>
-        <w:rPr>
-          <w:rFonts w:ascii="Lucida Sans Typewriter" w:hAnsi="Lucida Sans Typewriter"/>
-          <w:i/>
-        </w:rPr>
-        <w:t>Query 8: Referencers that appeared most frequently in accepted applications</w:t>
-      </w:r>
-    </w:p>
-    <w:p>
-      <w:pPr>
-        <w:pStyle w:val="segoeui"/>
-        <w:rPr>
-          <w:rFonts w:ascii="Lucida Sans Typewriter" w:hAnsi="Lucida Sans Typewriter"/>
-        </w:rPr>
-      </w:pPr>
-      <w:r>
-        <w:rPr>
-          <w:rFonts w:ascii="Lucida Sans Typewriter" w:hAnsi="Lucida Sans Typewriter"/>
-        </w:rPr>
-        <w:tab/>
-      </w:r>
-      <w:r>
-        <w:rPr>
-          <w:rFonts w:ascii="Lucida Sans Typewriter" w:hAnsi="Lucida Sans Typewriter"/>
-        </w:rPr>
-        <w:t>The assumption I made for this query was that by "find the emails" it actually meant "find the email addresses".  Although it would be useful to get the entire email (body and address), somehow, I feel like this is too much information, especially as the query does not seem to offer any filters.  As such, t</w:t>
-      </w:r>
-      <w:r>
-        <w:rPr>
-          <w:rFonts w:ascii="Lucida Sans Typewriter" w:hAnsi="Lucida Sans Typewriter"/>
-        </w:rPr>
-        <w:t xml:space="preserve">his query </w:t>
-      </w:r>
-      <w:r>
-        <w:rPr>
-          <w:rFonts w:ascii="Lucida Sans Typewriter" w:hAnsi="Lucida Sans Typewriter"/>
-        </w:rPr>
-        <w:t>finds the number of accepted applications each referencer that appears in the email table has made, and returns the emails of those who were a part of the most accepted applications.  Due to the way the email objects are handled, I chose not to fit in a multiple choice system for choosing email referencers, and so for an email address to be counted multiple times the user must correctly spell the email address when adding a new reference email.</w:t>
-      </w:r>
     </w:p>
     <w:p>
       <w:pPr>
@@ -2624,7 +2753,7 @@
 </file>
 
 <file path=customXml/itemProps1.xml><?xml version="1.0" encoding="utf-8"?>
-<ds:datastoreItem xmlns:ds="http://schemas.openxmlformats.org/officeDocument/2006/customXml" ds:itemID="{FD4B0A53-7581-4476-9B4F-39D9A084948E}">
+<ds:datastoreItem xmlns:ds="http://schemas.openxmlformats.org/officeDocument/2006/customXml" ds:itemID="{4B3A9D19-7D86-4763-A635-ABA666045B01}">
   <ds:schemaRefs>
     <ds:schemaRef ds:uri="http://schemas.openxmlformats.org/officeDocument/2006/bibliography"/>
   </ds:schemaRefs>

</xml_diff>

<commit_message>
document work split login details
</commit_message>
<xml_diff>
--- a/phase e.docx
+++ b/phase e.docx
@@ -472,7 +472,7 @@
       <w:pPr>
         <w:pStyle w:val="segoeui"/>
         <w:rPr>
-          <w:rFonts w:ascii="Lucida Sans Typewriter" w:hAnsi="Lucida Sans Typewriter"/>
+          <w:rFonts w:ascii="Lucida Sans Typewriter" w:hAnsi="Lucida Sans Typewriter" w:hint="eastAsia"/>
           <w:b/>
         </w:rPr>
       </w:pPr>
@@ -481,15 +481,81 @@
       <w:pPr>
         <w:pStyle w:val="segoeui"/>
         <w:rPr>
+          <w:rFonts w:ascii="Lucida Sans Typewriter" w:hAnsi="Lucida Sans Typewriter" w:hint="eastAsia"/>
+          <w:i/>
+        </w:rPr>
+      </w:pPr>
+      <w:r>
+        <w:rPr>
+          <w:rFonts w:ascii="Lucida Sans Typewriter" w:hAnsi="Lucida Sans Typewriter" w:hint="eastAsia"/>
+          <w:i/>
+        </w:rPr>
+        <w:t>Code Structure</w:t>
+      </w:r>
+    </w:p>
+    <w:p>
+      <w:pPr>
+        <w:pStyle w:val="segoeui"/>
+        <w:rPr>
+          <w:rFonts w:ascii="Lucida Sans Typewriter" w:hAnsi="Lucida Sans Typewriter" w:hint="eastAsia"/>
+        </w:rPr>
+      </w:pPr>
+      <w:r>
+        <w:rPr>
+          <w:rFonts w:ascii="Lucida Sans Typewriter" w:hAnsi="Lucida Sans Typewriter" w:hint="eastAsia"/>
+        </w:rPr>
+        <w:tab/>
+        <w:t>I can</w:t>
+      </w:r>
+      <w:r>
+        <w:rPr>
+          <w:rFonts w:ascii="Lucida Sans Typewriter" w:hAnsi="Lucida Sans Typewriter"/>
+        </w:rPr>
+        <w:t>’</w:t>
+      </w:r>
+      <w:r>
+        <w:rPr>
+          <w:rFonts w:ascii="Lucida Sans Typewriter" w:hAnsi="Lucida Sans Typewriter" w:hint="eastAsia"/>
+        </w:rPr>
+        <w:t>t say I</w:t>
+      </w:r>
+      <w:r>
+        <w:rPr>
+          <w:rFonts w:ascii="Lucida Sans Typewriter" w:hAnsi="Lucida Sans Typewriter"/>
+        </w:rPr>
+        <w:t>’</w:t>
+      </w:r>
+      <w:r>
+        <w:rPr>
+          <w:rFonts w:ascii="Lucida Sans Typewriter" w:hAnsi="Lucida Sans Typewriter" w:hint="eastAsia"/>
+        </w:rPr>
+        <w:t>m too proud about the way I implemented the program, it is rather arbitrary if a submenu is going to be in its own function or not, and there are relatively few comments.  If there any clarification is necessary please do not hesitate to contact me.</w:t>
+      </w:r>
+      <w:bookmarkStart w:id="0" w:name="_GoBack"/>
+      <w:bookmarkEnd w:id="0"/>
+    </w:p>
+    <w:p>
+      <w:pPr>
+        <w:pStyle w:val="segoeui"/>
+        <w:rPr>
           <w:rFonts w:ascii="Lucida Sans Typewriter" w:hAnsi="Lucida Sans Typewriter"/>
           <w:b/>
         </w:rPr>
       </w:pPr>
-      <w:r>
-        <w:rPr>
-          <w:rFonts w:ascii="Lucida Sans Typewriter" w:hAnsi="Lucida Sans Typewriter"/>
+    </w:p>
+    <w:p>
+      <w:pPr>
+        <w:pStyle w:val="segoeui"/>
+        <w:rPr>
+          <w:rFonts w:ascii="Lucida Sans Typewriter" w:hAnsi="Lucida Sans Typewriter" w:hint="eastAsia"/>
           <w:b/>
         </w:rPr>
+      </w:pPr>
+      <w:r>
+        <w:rPr>
+          <w:rFonts w:ascii="Lucida Sans Typewriter" w:hAnsi="Lucida Sans Typewriter"/>
+          <w:b/>
+        </w:rPr>
         <w:t>User Interface</w:t>
       </w:r>
       <w:r>
@@ -504,6 +570,29 @@
       <w:pPr>
         <w:pStyle w:val="segoeui"/>
         <w:rPr>
+          <w:rFonts w:ascii="Lucida Sans Typewriter" w:hAnsi="Lucida Sans Typewriter" w:hint="eastAsia"/>
+        </w:rPr>
+      </w:pPr>
+      <w:r>
+        <w:rPr>
+          <w:rFonts w:ascii="Lucida Sans Typewriter" w:hAnsi="Lucida Sans Typewriter" w:hint="eastAsia"/>
+        </w:rPr>
+        <w:t>In this section I write about some of my thoughts and processes while implementing the UI.  How to use the UI is explained further in the Usage Guide phase.</w:t>
+      </w:r>
+    </w:p>
+    <w:p>
+      <w:pPr>
+        <w:pStyle w:val="segoeui"/>
+        <w:rPr>
+          <w:rFonts w:ascii="Lucida Sans Typewriter" w:hAnsi="Lucida Sans Typewriter"/>
+          <w:b/>
+        </w:rPr>
+      </w:pPr>
+    </w:p>
+    <w:p>
+      <w:pPr>
+        <w:pStyle w:val="segoeui"/>
+        <w:rPr>
           <w:rFonts w:ascii="Lucida Sans Typewriter" w:hAnsi="Lucida Sans Typewriter"/>
           <w:i/>
         </w:rPr>
@@ -515,15 +604,6 @@
         </w:rPr>
         <w:t>Initial Screen</w:t>
       </w:r>
-    </w:p>
-    <w:p>
-      <w:pPr>
-        <w:pStyle w:val="segoeui"/>
-        <w:rPr>
-          <w:rFonts w:ascii="Lucida Sans Typewriter" w:hAnsi="Lucida Sans Typewriter"/>
-          <w:i/>
-        </w:rPr>
-      </w:pPr>
     </w:p>
     <w:p>
       <w:pPr>
@@ -569,15 +649,6 @@
         <w:pStyle w:val="segoeui"/>
         <w:rPr>
           <w:rFonts w:ascii="Lucida Sans Typewriter" w:hAnsi="Lucida Sans Typewriter"/>
-          <w:i/>
-        </w:rPr>
-      </w:pPr>
-    </w:p>
-    <w:p>
-      <w:pPr>
-        <w:pStyle w:val="segoeui"/>
-        <w:rPr>
-          <w:rFonts w:ascii="Lucida Sans Typewriter" w:hAnsi="Lucida Sans Typewriter"/>
         </w:rPr>
       </w:pPr>
       <w:r>
@@ -671,15 +742,6 @@
         <w:pStyle w:val="segoeui"/>
         <w:rPr>
           <w:rFonts w:ascii="Lucida Sans Typewriter" w:hAnsi="Lucida Sans Typewriter"/>
-          <w:i/>
-        </w:rPr>
-      </w:pPr>
-    </w:p>
-    <w:p>
-      <w:pPr>
-        <w:pStyle w:val="segoeui"/>
-        <w:rPr>
-          <w:rFonts w:ascii="Lucida Sans Typewriter" w:hAnsi="Lucida Sans Typewriter"/>
         </w:rPr>
       </w:pPr>
       <w:r>
@@ -737,15 +799,6 @@
         <w:pStyle w:val="segoeui"/>
         <w:rPr>
           <w:rFonts w:ascii="Lucida Sans Typewriter" w:hAnsi="Lucida Sans Typewriter"/>
-          <w:i/>
-        </w:rPr>
-      </w:pPr>
-    </w:p>
-    <w:p>
-      <w:pPr>
-        <w:pStyle w:val="segoeui"/>
-        <w:rPr>
-          <w:rFonts w:ascii="Lucida Sans Typewriter" w:hAnsi="Lucida Sans Typewriter"/>
         </w:rPr>
       </w:pPr>
       <w:r>
@@ -785,15 +838,6 @@
         <w:pStyle w:val="segoeui"/>
         <w:rPr>
           <w:rFonts w:ascii="Lucida Sans Typewriter" w:hAnsi="Lucida Sans Typewriter"/>
-          <w:i/>
-        </w:rPr>
-      </w:pPr>
-    </w:p>
-    <w:p>
-      <w:pPr>
-        <w:pStyle w:val="segoeui"/>
-        <w:rPr>
-          <w:rFonts w:ascii="Lucida Sans Typewriter" w:hAnsi="Lucida Sans Typewriter"/>
         </w:rPr>
       </w:pPr>
       <w:r>
@@ -808,101 +852,6 @@
       <w:pPr>
         <w:pStyle w:val="segoeui"/>
         <w:rPr>
-          <w:rFonts w:ascii="Lucida Sans Typewriter" w:hAnsi="Lucida Sans Typewriter"/>
-        </w:rPr>
-      </w:pPr>
-    </w:p>
-    <w:p>
-      <w:pPr>
-        <w:pStyle w:val="segoeui"/>
-        <w:rPr>
-          <w:rFonts w:ascii="Lucida Sans Typewriter" w:hAnsi="Lucida Sans Typewriter"/>
-          <w:i/>
-        </w:rPr>
-      </w:pPr>
-      <w:r>
-        <w:rPr>
-          <w:rFonts w:ascii="Lucida Sans Typewriter" w:hAnsi="Lucida Sans Typewriter"/>
-          <w:i/>
-        </w:rPr>
-        <w:t>Application Select</w:t>
-      </w:r>
-    </w:p>
-    <w:p>
-      <w:pPr>
-        <w:pStyle w:val="segoeui"/>
-        <w:rPr>
-          <w:rFonts w:ascii="Lucida Sans Typewriter" w:hAnsi="Lucida Sans Typewriter"/>
-          <w:i/>
-        </w:rPr>
-      </w:pPr>
-    </w:p>
-    <w:p>
-      <w:pPr>
-        <w:pStyle w:val="segoeui"/>
-        <w:rPr>
-          <w:rFonts w:ascii="Lucida Sans Typewriter" w:hAnsi="Lucida Sans Typewriter"/>
-        </w:rPr>
-      </w:pPr>
-      <w:r>
-        <w:rPr>
-          <w:rFonts w:ascii="Lucida Sans Typewriter" w:hAnsi="Lucida Sans Typewriter"/>
-        </w:rPr>
-        <w:tab/>
-        <w:t>The user can create or select applications.  The application procress is quite simple as most fields are entered post-creation, when the user has selected the application.</w:t>
-      </w:r>
-    </w:p>
-    <w:p>
-      <w:pPr>
-        <w:pStyle w:val="segoeui"/>
-        <w:rPr>
-          <w:rFonts w:ascii="Lucida Sans Typewriter" w:hAnsi="Lucida Sans Typewriter"/>
-        </w:rPr>
-      </w:pPr>
-    </w:p>
-    <w:p>
-      <w:pPr>
-        <w:pStyle w:val="segoeui"/>
-        <w:rPr>
-          <w:rFonts w:ascii="Lucida Sans Typewriter" w:hAnsi="Lucida Sans Typewriter"/>
-          <w:i/>
-        </w:rPr>
-      </w:pPr>
-      <w:r>
-        <w:rPr>
-          <w:rFonts w:ascii="Lucida Sans Typewriter" w:hAnsi="Lucida Sans Typewriter"/>
-          <w:i/>
-        </w:rPr>
-        <w:t>Selected Application Mode</w:t>
-      </w:r>
-    </w:p>
-    <w:p>
-      <w:pPr>
-        <w:pStyle w:val="segoeui"/>
-        <w:rPr>
-          <w:rFonts w:ascii="Lucida Sans Typewriter" w:hAnsi="Lucida Sans Typewriter"/>
-        </w:rPr>
-      </w:pPr>
-    </w:p>
-    <w:p>
-      <w:pPr>
-        <w:pStyle w:val="segoeui"/>
-        <w:rPr>
-          <w:rFonts w:ascii="Lucida Sans Typewriter" w:hAnsi="Lucida Sans Typewriter"/>
-        </w:rPr>
-      </w:pPr>
-      <w:r>
-        <w:rPr>
-          <w:rFonts w:ascii="Lucida Sans Typewriter" w:hAnsi="Lucida Sans Typewriter"/>
-        </w:rPr>
-        <w:tab/>
-        <w:t>Upon selecting an application, the user is able to access the required data of the application object.</w:t>
-      </w:r>
-    </w:p>
-    <w:p>
-      <w:pPr>
-        <w:pStyle w:val="segoeui"/>
-        <w:rPr>
           <w:rFonts w:ascii="Lucida Sans Typewriter" w:hAnsi="Lucida Sans Typewriter" w:hint="eastAsia"/>
         </w:rPr>
       </w:pPr>
@@ -1559,8 +1508,6 @@
         </w:rPr>
         <w:t>.</w:t>
       </w:r>
-      <w:bookmarkStart w:id="0" w:name="_GoBack"/>
-      <w:bookmarkEnd w:id="0"/>
     </w:p>
     <w:p>
       <w:pPr>
@@ -1699,7 +1646,6 @@
         <w:pStyle w:val="segoeui"/>
         <w:rPr>
           <w:rFonts w:ascii="Lucida Sans Typewriter" w:hAnsi="Lucida Sans Typewriter"/>
-          <w:i/>
         </w:rPr>
       </w:pPr>
     </w:p>
@@ -2753,7 +2699,7 @@
 </file>
 
 <file path=customXml/itemProps1.xml><?xml version="1.0" encoding="utf-8"?>
-<ds:datastoreItem xmlns:ds="http://schemas.openxmlformats.org/officeDocument/2006/customXml" ds:itemID="{4B3A9D19-7D86-4763-A635-ABA666045B01}">
+<ds:datastoreItem xmlns:ds="http://schemas.openxmlformats.org/officeDocument/2006/customXml" ds:itemID="{94614371-DE86-455C-A35E-A157106183F5}">
   <ds:schemaRefs>
     <ds:schemaRef ds:uri="http://schemas.openxmlformats.org/officeDocument/2006/bibliography"/>
   </ds:schemaRefs>

</xml_diff>